<commit_message>
upate to read me file and checks against project specification
</commit_message>
<xml_diff>
--- a/documents/word_documents/Practical Project (DfE) Specification.docx
+++ b/documents/word_documents/Practical Project (DfE) Specification.docx
@@ -1246,13 +1246,33 @@
           <w:tab w:val="left" w:pos="860"/>
         </w:tabs>
         <w:spacing w:before="159" w:after="0" w:line="240" w:lineRule="auto"/>
-      </w:pPr>
-      <w:r>
-        <w:rPr>
-          <w:rFonts w:ascii="Montserrat Light" w:eastAsia="Montserrat Light" w:hAnsi="Montserrat Light" w:cs="Montserrat Light"/>
-          <w:color w:val="000000"/>
-        </w:rPr>
-        <w:t>A project management board with full expansion on user stories, acceptance criteria and tasks needed to complete the project.</w:t>
+        <w:rPr>
+          <w:highlight w:val="green"/>
+        </w:rPr>
+      </w:pPr>
+      <w:r>
+        <w:rPr>
+          <w:rFonts w:ascii="Montserrat Light" w:eastAsia="Montserrat Light" w:hAnsi="Montserrat Light" w:cs="Montserrat Light"/>
+          <w:color w:val="000000"/>
+          <w:highlight w:val="green"/>
+        </w:rPr>
+        <w:t xml:space="preserve">A project management board with full expansion on user stories, </w:t>
+      </w:r>
+      <w:r>
+        <w:rPr>
+          <w:rFonts w:ascii="Montserrat Light" w:eastAsia="Montserrat Light" w:hAnsi="Montserrat Light" w:cs="Montserrat Light"/>
+          <w:color w:val="000000"/>
+          <w:highlight w:val="yellow"/>
+        </w:rPr>
+        <w:t xml:space="preserve">acceptance criteria </w:t>
+      </w:r>
+      <w:r>
+        <w:rPr>
+          <w:rFonts w:ascii="Montserrat Light" w:eastAsia="Montserrat Light" w:hAnsi="Montserrat Light" w:cs="Montserrat Light"/>
+          <w:color w:val="000000"/>
+          <w:highlight w:val="green"/>
+        </w:rPr>
+        <w:t>and tasks needed to complete the project.</w:t>
       </w:r>
     </w:p>
     <w:p>
@@ -1266,11 +1286,15 @@
           <w:tab w:val="left" w:pos="860"/>
         </w:tabs>
         <w:spacing w:before="159" w:after="0" w:line="240" w:lineRule="auto"/>
-      </w:pPr>
-      <w:r>
-        <w:rPr>
-          <w:rFonts w:ascii="Montserrat Light" w:eastAsia="Montserrat Light" w:hAnsi="Montserrat Light" w:cs="Montserrat Light"/>
-          <w:color w:val="000000"/>
+        <w:rPr>
+          <w:highlight w:val="green"/>
+        </w:rPr>
+      </w:pPr>
+      <w:r>
+        <w:rPr>
+          <w:rFonts w:ascii="Montserrat Light" w:eastAsia="Montserrat Light" w:hAnsi="Montserrat Light" w:cs="Montserrat Light"/>
+          <w:color w:val="000000"/>
+          <w:highlight w:val="green"/>
         </w:rPr>
         <w:t>A risk assessment which outlines the issues and risks faced during the project timeframe.</w:t>
       </w:r>
@@ -1286,11 +1310,15 @@
           <w:tab w:val="left" w:pos="860"/>
         </w:tabs>
         <w:spacing w:before="159" w:after="0" w:line="240" w:lineRule="auto"/>
-      </w:pPr>
-      <w:r>
-        <w:rPr>
-          <w:rFonts w:ascii="Montserrat Light" w:eastAsia="Montserrat Light" w:hAnsi="Montserrat Light" w:cs="Montserrat Light"/>
-          <w:color w:val="000000"/>
+        <w:rPr>
+          <w:highlight w:val="green"/>
+        </w:rPr>
+      </w:pPr>
+      <w:r>
+        <w:rPr>
+          <w:rFonts w:ascii="Montserrat Light" w:eastAsia="Montserrat Light" w:hAnsi="Montserrat Light" w:cs="Montserrat Light"/>
+          <w:color w:val="000000"/>
+          <w:highlight w:val="green"/>
         </w:rPr>
         <w:lastRenderedPageBreak/>
         <w:t xml:space="preserve">A relational database, locally or within the Cloud, which is used to persist data for the project. </w:t>
@@ -1359,8 +1387,6 @@
         </w:rPr>
         <w:t>A series of API calls designed with postman, used for CRUD functionality. (Create, Read, Update, Delete)</w:t>
       </w:r>
-      <w:bookmarkStart w:id="4" w:name="_GoBack"/>
-      <w:bookmarkEnd w:id="4"/>
     </w:p>
     <w:p>
       <w:pPr>
@@ -1514,8 +1540,8 @@
           <w:color w:val="44546A"/>
         </w:rPr>
       </w:pPr>
-      <w:bookmarkStart w:id="5" w:name="_2et92p0"/>
-      <w:bookmarkEnd w:id="5"/>
+      <w:bookmarkStart w:id="4" w:name="_2et92p0"/>
+      <w:bookmarkEnd w:id="4"/>
       <w:r>
         <w:t>Constraints</w:t>
       </w:r>
@@ -1530,8 +1556,8 @@
           <w:color w:val="000000"/>
         </w:rPr>
       </w:pPr>
-      <w:bookmarkStart w:id="6" w:name="_tyjcwt"/>
-      <w:bookmarkEnd w:id="6"/>
+      <w:bookmarkStart w:id="5" w:name="_tyjcwt"/>
+      <w:bookmarkEnd w:id="5"/>
       <w:r>
         <w:rPr>
           <w:rFonts w:ascii="Montserrat Light" w:eastAsia="Montserrat Light" w:hAnsi="Montserrat Light" w:cs="Montserrat Light"/>
@@ -1550,8 +1576,8 @@
           <w:color w:val="000000"/>
         </w:rPr>
       </w:pPr>
-      <w:bookmarkStart w:id="7" w:name="_3dy6vkm"/>
-      <w:bookmarkEnd w:id="7"/>
+      <w:bookmarkStart w:id="6" w:name="_3dy6vkm"/>
+      <w:bookmarkEnd w:id="6"/>
       <w:r>
         <w:rPr>
           <w:rFonts w:ascii="Montserrat Light" w:eastAsia="Montserrat Light" w:hAnsi="Montserrat Light" w:cs="Montserrat Light"/>
@@ -1587,8 +1613,8 @@
         </w:tabs>
         <w:spacing w:after="0" w:line="240" w:lineRule="auto"/>
       </w:pPr>
-      <w:bookmarkStart w:id="8" w:name="_1t3h5sf"/>
-      <w:bookmarkEnd w:id="8"/>
+      <w:bookmarkStart w:id="7" w:name="_1t3h5sf"/>
+      <w:bookmarkEnd w:id="7"/>
       <w:r>
         <w:rPr>
           <w:rFonts w:ascii="Montserrat" w:eastAsia="Montserrat" w:hAnsi="Montserrat" w:cs="Montserrat"/>
@@ -1841,8 +1867,8 @@
           <w:color w:val="44546A"/>
         </w:rPr>
       </w:pPr>
-      <w:bookmarkStart w:id="9" w:name="_4d34og8"/>
-      <w:bookmarkEnd w:id="9"/>
+      <w:bookmarkStart w:id="8" w:name="_4d34og8"/>
+      <w:bookmarkEnd w:id="8"/>
       <w:r>
         <w:t>Deliverable</w:t>
       </w:r>
@@ -1906,8 +1932,8 @@
           <w:color w:val="000000"/>
         </w:rPr>
       </w:pPr>
-      <w:bookmarkStart w:id="10" w:name="_3rdcrjn"/>
-      <w:bookmarkEnd w:id="10"/>
+      <w:bookmarkStart w:id="9" w:name="_3rdcrjn"/>
+      <w:bookmarkEnd w:id="9"/>
       <w:r>
         <w:rPr>
           <w:rFonts w:ascii="Montserrat Light" w:eastAsia="Montserrat Light" w:hAnsi="Montserrat Light" w:cs="Montserrat Light"/>
@@ -2015,8 +2041,8 @@
       <w:pPr>
         <w:pStyle w:val="Heading2"/>
       </w:pPr>
-      <w:bookmarkStart w:id="11" w:name="_26in1rg"/>
-      <w:bookmarkEnd w:id="11"/>
+      <w:bookmarkStart w:id="10" w:name="_26in1rg"/>
+      <w:bookmarkEnd w:id="10"/>
       <w:r>
         <w:t>Codebase</w:t>
       </w:r>
@@ -2029,8 +2055,8 @@
         </w:numPr>
         <w:spacing w:after="0"/>
       </w:pPr>
-      <w:bookmarkStart w:id="12" w:name="_lnxbz9"/>
-      <w:bookmarkEnd w:id="12"/>
+      <w:bookmarkStart w:id="11" w:name="_lnxbz9"/>
+      <w:bookmarkEnd w:id="11"/>
       <w:r>
         <w:rPr>
           <w:rFonts w:ascii="Montserrat Light" w:eastAsia="Montserrat Light" w:hAnsi="Montserrat Light" w:cs="Montserrat Light"/>
@@ -2134,8 +2160,8 @@
       <w:pPr>
         <w:pStyle w:val="Heading2"/>
       </w:pPr>
-      <w:bookmarkStart w:id="13" w:name="_35nkun2"/>
-      <w:bookmarkEnd w:id="13"/>
+      <w:bookmarkStart w:id="12" w:name="_35nkun2"/>
+      <w:bookmarkEnd w:id="12"/>
       <w:r>
         <w:t>Continuous Integration</w:t>
       </w:r>
@@ -2151,8 +2177,8 @@
           <w:highlight w:val="green"/>
         </w:rPr>
       </w:pPr>
-      <w:bookmarkStart w:id="14" w:name="_1ksv4uv"/>
-      <w:bookmarkEnd w:id="14"/>
+      <w:bookmarkStart w:id="13" w:name="_1ksv4uv"/>
+      <w:bookmarkEnd w:id="13"/>
       <w:r>
         <w:rPr>
           <w:rFonts w:ascii="Montserrat Light" w:eastAsia="Montserrat Light" w:hAnsi="Montserrat Light" w:cs="Montserrat Light"/>
@@ -2212,8 +2238,8 @@
         </w:numPr>
         <w:spacing w:after="0"/>
       </w:pPr>
-      <w:bookmarkStart w:id="15" w:name="_44sinio"/>
-      <w:bookmarkEnd w:id="15"/>
+      <w:bookmarkStart w:id="14" w:name="_44sinio"/>
+      <w:bookmarkEnd w:id="14"/>
       <w:r>
         <w:rPr>
           <w:rFonts w:ascii="Montserrat Light" w:eastAsia="Montserrat Light" w:hAnsi="Montserrat Light" w:cs="Montserrat Light"/>
@@ -2266,8 +2292,8 @@
       <w:pPr>
         <w:pStyle w:val="Heading2"/>
       </w:pPr>
-      <w:bookmarkStart w:id="16" w:name="_2jxsxqh"/>
-      <w:bookmarkEnd w:id="16"/>
+      <w:bookmarkStart w:id="15" w:name="_2jxsxqh"/>
+      <w:bookmarkEnd w:id="15"/>
       <w:r>
         <w:t>Repository &amp; Documentation</w:t>
       </w:r>
@@ -2280,8 +2306,8 @@
         </w:numPr>
         <w:spacing w:after="0"/>
       </w:pPr>
-      <w:bookmarkStart w:id="17" w:name="_z337ya"/>
-      <w:bookmarkEnd w:id="17"/>
+      <w:bookmarkStart w:id="16" w:name="_z337ya"/>
+      <w:bookmarkEnd w:id="16"/>
       <w:r>
         <w:rPr>
           <w:rFonts w:ascii="Montserrat Light" w:eastAsia="Montserrat Light" w:hAnsi="Montserrat Light" w:cs="Montserrat Light"/>
@@ -2300,12 +2326,33 @@
         <w:rPr>
           <w:rFonts w:ascii="Montserrat Light" w:eastAsia="Montserrat Light" w:hAnsi="Montserrat Light" w:cs="Montserrat Light"/>
         </w:rPr>
-        <w:t xml:space="preserve">, including user stories, acceptance criteria, estimations via story points, and prioritisation via </w:t>
+        <w:t xml:space="preserve">, including user stories, </w:t>
+      </w:r>
+      <w:r>
+        <w:rPr>
+          <w:rFonts w:ascii="Montserrat Light" w:eastAsia="Montserrat Light" w:hAnsi="Montserrat Light" w:cs="Montserrat Light"/>
+          <w:highlight w:val="yellow"/>
+        </w:rPr>
+        <w:t>acceptance criteria</w:t>
+      </w:r>
+      <w:r>
+        <w:rPr>
+          <w:rFonts w:ascii="Montserrat Light" w:eastAsia="Montserrat Light" w:hAnsi="Montserrat Light" w:cs="Montserrat Light"/>
+        </w:rPr>
+        <w:t xml:space="preserve">, estimations via story points, and </w:t>
+      </w:r>
+      <w:r>
+        <w:rPr>
+          <w:rFonts w:ascii="Montserrat Light" w:eastAsia="Montserrat Light" w:hAnsi="Montserrat Light" w:cs="Montserrat Light"/>
+          <w:highlight w:val="yellow"/>
+        </w:rPr>
+        <w:t xml:space="preserve">prioritisation via </w:t>
       </w:r>
       <w:proofErr w:type="spellStart"/>
       <w:r>
         <w:rPr>
           <w:rFonts w:ascii="Montserrat Light" w:eastAsia="Montserrat Light" w:hAnsi="Montserrat Light" w:cs="Montserrat Light"/>
+          <w:highlight w:val="yellow"/>
         </w:rPr>
         <w:t>MoSCoW</w:t>
       </w:r>
@@ -2313,14 +2360,22 @@
       <w:r>
         <w:rPr>
           <w:rFonts w:ascii="Montserrat Light" w:eastAsia="Montserrat Light" w:hAnsi="Montserrat Light" w:cs="Montserrat Light"/>
-        </w:rPr>
-        <w:t xml:space="preserve"> methodology. </w:t>
+          <w:highlight w:val="yellow"/>
+        </w:rPr>
+        <w:t xml:space="preserve"> methodology</w:t>
+      </w:r>
+      <w:r>
+        <w:rPr>
+          <w:rFonts w:ascii="Montserrat Light" w:eastAsia="Montserrat Light" w:hAnsi="Montserrat Light" w:cs="Montserrat Light"/>
+        </w:rPr>
+        <w:t xml:space="preserve">. </w:t>
       </w:r>
       <w:r>
         <w:rPr>
           <w:rFonts w:ascii="Montserrat Light" w:eastAsia="Montserrat Light" w:hAnsi="Montserrat Light" w:cs="Montserrat Light"/>
           <w:b/>
           <w:bCs/>
+          <w:highlight w:val="green"/>
         </w:rPr>
         <w:t xml:space="preserve">You must add </w:t>
       </w:r>
@@ -2329,6 +2384,7 @@
           <w:rFonts w:ascii="Montserrat Light" w:eastAsia="Montserrat Light" w:hAnsi="Montserrat Light" w:cs="Montserrat Light"/>
           <w:b/>
           <w:bCs/>
+          <w:highlight w:val="green"/>
         </w:rPr>
         <w:t xml:space="preserve">Morgan Walsh and Jordan </w:t>
       </w:r>
@@ -2338,6 +2394,7 @@
           <w:rFonts w:ascii="Montserrat Light" w:eastAsia="Montserrat Light" w:hAnsi="Montserrat Light" w:cs="Montserrat Light"/>
           <w:b/>
           <w:bCs/>
+          <w:highlight w:val="green"/>
         </w:rPr>
         <w:t>Benbelaid</w:t>
       </w:r>
@@ -2347,6 +2404,7 @@
           <w:rFonts w:ascii="Montserrat Light" w:eastAsia="Montserrat Light" w:hAnsi="Montserrat Light" w:cs="Montserrat Light"/>
           <w:b/>
           <w:bCs/>
+          <w:highlight w:val="green"/>
         </w:rPr>
         <w:t xml:space="preserve"> as collaborators on your Jira board.</w:t>
       </w:r>
@@ -2358,10 +2416,14 @@
           <w:numId w:val="4"/>
         </w:numPr>
         <w:spacing w:after="0"/>
-      </w:pPr>
-      <w:r>
-        <w:rPr>
-          <w:rFonts w:ascii="Montserrat Light" w:eastAsia="Montserrat Light" w:hAnsi="Montserrat Light" w:cs="Montserrat Light"/>
+        <w:rPr>
+          <w:highlight w:val="yellow"/>
+        </w:rPr>
+      </w:pPr>
+      <w:r>
+        <w:rPr>
+          <w:rFonts w:ascii="Montserrat Light" w:eastAsia="Montserrat Light" w:hAnsi="Montserrat Light" w:cs="Montserrat Light"/>
+          <w:highlight w:val="yellow"/>
         </w:rPr>
         <w:t xml:space="preserve">A working </w:t>
       </w:r>
@@ -2369,6 +2431,7 @@
         <w:rPr>
           <w:rFonts w:ascii="Montserrat" w:eastAsia="Montserrat" w:hAnsi="Montserrat" w:cs="Montserrat"/>
           <w:b/>
+          <w:highlight w:val="yellow"/>
         </w:rPr>
         <w:t>.</w:t>
       </w:r>
@@ -2377,6 +2440,7 @@
         <w:rPr>
           <w:rFonts w:ascii="Montserrat" w:eastAsia="Montserrat" w:hAnsi="Montserrat" w:cs="Montserrat"/>
           <w:b/>
+          <w:highlight w:val="yellow"/>
         </w:rPr>
         <w:t>gitignore</w:t>
       </w:r>
@@ -2384,6 +2448,7 @@
       <w:r>
         <w:rPr>
           <w:rFonts w:ascii="Montserrat Light" w:eastAsia="Montserrat Light" w:hAnsi="Montserrat Light" w:cs="Montserrat Light"/>
+          <w:highlight w:val="yellow"/>
         </w:rPr>
         <w:t xml:space="preserve"> for ignoring build-generated files and folders</w:t>
       </w:r>
@@ -2436,10 +2501,14 @@
           <w:numId w:val="4"/>
         </w:numPr>
         <w:spacing w:after="0"/>
-      </w:pPr>
-      <w:r>
-        <w:rPr>
-          <w:rFonts w:ascii="Montserrat Light" w:eastAsia="Montserrat Light" w:hAnsi="Montserrat Light" w:cs="Montserrat Light"/>
+        <w:rPr>
+          <w:highlight w:val="yellow"/>
+        </w:rPr>
+      </w:pPr>
+      <w:r>
+        <w:rPr>
+          <w:rFonts w:ascii="Montserrat Light" w:eastAsia="Montserrat Light" w:hAnsi="Montserrat Light" w:cs="Montserrat Light"/>
+          <w:highlight w:val="yellow"/>
         </w:rPr>
         <w:t>Why are we doing this?</w:t>
       </w:r>
@@ -2451,10 +2520,14 @@
           <w:numId w:val="4"/>
         </w:numPr>
         <w:spacing w:after="0"/>
-      </w:pPr>
-      <w:r>
-        <w:rPr>
-          <w:rFonts w:ascii="Montserrat Light" w:eastAsia="Montserrat Light" w:hAnsi="Montserrat Light" w:cs="Montserrat Light"/>
+        <w:rPr>
+          <w:highlight w:val="yellow"/>
+        </w:rPr>
+      </w:pPr>
+      <w:r>
+        <w:rPr>
+          <w:rFonts w:ascii="Montserrat Light" w:eastAsia="Montserrat Light" w:hAnsi="Montserrat Light" w:cs="Montserrat Light"/>
+          <w:highlight w:val="yellow"/>
         </w:rPr>
         <w:t>How I expected the challenge to go.</w:t>
       </w:r>
@@ -2468,11 +2541,13 @@
         <w:spacing w:after="0"/>
         <w:rPr>
           <w:rFonts w:ascii="Montserrat Light" w:eastAsia="Montserrat Light" w:hAnsi="Montserrat Light" w:cs="Montserrat Light"/>
-        </w:rPr>
-      </w:pPr>
-      <w:r>
-        <w:rPr>
-          <w:rFonts w:ascii="Montserrat Light" w:eastAsia="Montserrat Light" w:hAnsi="Montserrat Light" w:cs="Montserrat Light"/>
+          <w:highlight w:val="yellow"/>
+        </w:rPr>
+      </w:pPr>
+      <w:r>
+        <w:rPr>
+          <w:rFonts w:ascii="Montserrat Light" w:eastAsia="Montserrat Light" w:hAnsi="Montserrat Light" w:cs="Montserrat Light"/>
+          <w:highlight w:val="yellow"/>
         </w:rPr>
         <w:t>What went well? / What didn't go as planned?</w:t>
       </w:r>
@@ -2484,10 +2559,14 @@
           <w:numId w:val="4"/>
         </w:numPr>
         <w:spacing w:after="0"/>
-      </w:pPr>
-      <w:r>
-        <w:rPr>
-          <w:rFonts w:ascii="Montserrat Light" w:eastAsia="Montserrat Light" w:hAnsi="Montserrat Light" w:cs="Montserrat Light"/>
+        <w:rPr>
+          <w:highlight w:val="yellow"/>
+        </w:rPr>
+      </w:pPr>
+      <w:r>
+        <w:rPr>
+          <w:rFonts w:ascii="Montserrat Light" w:eastAsia="Montserrat Light" w:hAnsi="Montserrat Light" w:cs="Montserrat Light"/>
+          <w:highlight w:val="yellow"/>
         </w:rPr>
         <w:t>Possible improvements for future revisions of the project.</w:t>
       </w:r>
@@ -2499,10 +2578,14 @@
           <w:numId w:val="4"/>
         </w:numPr>
         <w:spacing w:after="0"/>
-      </w:pPr>
-      <w:r>
-        <w:rPr>
-          <w:rFonts w:ascii="Montserrat Light" w:eastAsia="Montserrat Light" w:hAnsi="Montserrat Light" w:cs="Montserrat Light"/>
+        <w:rPr>
+          <w:highlight w:val="yellow"/>
+        </w:rPr>
+      </w:pPr>
+      <w:r>
+        <w:rPr>
+          <w:rFonts w:ascii="Montserrat Light" w:eastAsia="Montserrat Light" w:hAnsi="Montserrat Light" w:cs="Montserrat Light"/>
+          <w:highlight w:val="yellow"/>
         </w:rPr>
         <w:t>Screenshots showing your postman requests and the output from the API.</w:t>
       </w:r>
@@ -2514,10 +2597,14 @@
           <w:numId w:val="4"/>
         </w:numPr>
         <w:spacing w:after="0"/>
-      </w:pPr>
-      <w:r>
-        <w:rPr>
-          <w:rFonts w:ascii="Montserrat Light" w:eastAsia="Montserrat Light" w:hAnsi="Montserrat Light" w:cs="Montserrat Light"/>
+        <w:rPr>
+          <w:highlight w:val="yellow"/>
+        </w:rPr>
+      </w:pPr>
+      <w:r>
+        <w:rPr>
+          <w:rFonts w:ascii="Montserrat Light" w:eastAsia="Montserrat Light" w:hAnsi="Montserrat Light" w:cs="Montserrat Light"/>
+          <w:highlight w:val="yellow"/>
         </w:rPr>
         <w:t>Screenshots of your database to prove that data is being persisted.</w:t>
       </w:r>
@@ -2529,10 +2616,14 @@
           <w:numId w:val="4"/>
         </w:numPr>
         <w:spacing w:after="0"/>
-      </w:pPr>
-      <w:r>
-        <w:rPr>
-          <w:rFonts w:ascii="Montserrat Light" w:eastAsia="Montserrat Light" w:hAnsi="Montserrat Light" w:cs="Montserrat Light"/>
+        <w:rPr>
+          <w:highlight w:val="yellow"/>
+        </w:rPr>
+      </w:pPr>
+      <w:r>
+        <w:rPr>
+          <w:rFonts w:ascii="Montserrat Light" w:eastAsia="Montserrat Light" w:hAnsi="Montserrat Light" w:cs="Montserrat Light"/>
+          <w:highlight w:val="yellow"/>
         </w:rPr>
         <w:t>Screenshot of your test results, including coverage report.</w:t>
       </w:r>
@@ -2546,11 +2637,13 @@
         <w:spacing w:after="0"/>
         <w:rPr>
           <w:rFonts w:ascii="Montserrat Light" w:eastAsia="Montserrat Light" w:hAnsi="Montserrat Light" w:cs="Montserrat Light"/>
-        </w:rPr>
-      </w:pPr>
-      <w:r>
-        <w:rPr>
-          <w:rFonts w:ascii="Montserrat Light" w:eastAsia="Montserrat Light" w:hAnsi="Montserrat Light" w:cs="Montserrat Light"/>
+          <w:highlight w:val="yellow"/>
+        </w:rPr>
+      </w:pPr>
+      <w:r>
+        <w:rPr>
+          <w:rFonts w:ascii="Montserrat Light" w:eastAsia="Montserrat Light" w:hAnsi="Montserrat Light" w:cs="Montserrat Light"/>
+          <w:highlight w:val="yellow"/>
         </w:rPr>
         <w:t>Link to Jira Board -</w:t>
       </w:r>
@@ -2559,6 +2652,7 @@
           <w:rFonts w:ascii="Montserrat Light" w:eastAsia="Montserrat Light" w:hAnsi="Montserrat Light" w:cs="Montserrat Light"/>
           <w:b/>
           <w:bCs/>
+          <w:highlight w:val="yellow"/>
         </w:rPr>
         <w:t xml:space="preserve"> You must add </w:t>
       </w:r>
@@ -2567,6 +2661,7 @@
           <w:rFonts w:ascii="Montserrat Light" w:eastAsia="Montserrat Light" w:hAnsi="Montserrat Light" w:cs="Montserrat Light"/>
           <w:b/>
           <w:bCs/>
+          <w:highlight w:val="yellow"/>
         </w:rPr>
         <w:t xml:space="preserve">Morgan Walsh and Jordan </w:t>
       </w:r>
@@ -2576,6 +2671,7 @@
           <w:rFonts w:ascii="Montserrat Light" w:eastAsia="Montserrat Light" w:hAnsi="Montserrat Light" w:cs="Montserrat Light"/>
           <w:b/>
           <w:bCs/>
+          <w:highlight w:val="yellow"/>
         </w:rPr>
         <w:t>Benbelaid</w:t>
       </w:r>
@@ -2585,6 +2681,7 @@
           <w:rFonts w:ascii="Montserrat Light" w:eastAsia="Montserrat Light" w:hAnsi="Montserrat Light" w:cs="Montserrat Light"/>
           <w:b/>
           <w:bCs/>
+          <w:highlight w:val="yellow"/>
         </w:rPr>
         <w:t xml:space="preserve"> as collaborators on your Jira board.</w:t>
       </w:r>
@@ -2632,10 +2729,14 @@
         </w:numPr>
         <w:spacing w:after="0"/>
         <w:ind w:left="1069"/>
-      </w:pPr>
-      <w:r>
-        <w:rPr>
-          <w:rFonts w:ascii="Montserrat Light" w:eastAsia="Montserrat Light" w:hAnsi="Montserrat Light" w:cs="Montserrat Light"/>
+        <w:rPr>
+          <w:highlight w:val="yellow"/>
+        </w:rPr>
+      </w:pPr>
+      <w:r>
+        <w:rPr>
+          <w:rFonts w:ascii="Montserrat Light" w:eastAsia="Montserrat Light" w:hAnsi="Montserrat Light" w:cs="Montserrat Light"/>
+          <w:highlight w:val="yellow"/>
         </w:rPr>
         <w:t xml:space="preserve">A completed </w:t>
       </w:r>
@@ -2643,12 +2744,14 @@
         <w:rPr>
           <w:rFonts w:ascii="Montserrat" w:eastAsia="Montserrat" w:hAnsi="Montserrat" w:cs="Montserrat"/>
           <w:b/>
+          <w:highlight w:val="yellow"/>
         </w:rPr>
         <w:t>risk assessment</w:t>
       </w:r>
       <w:r>
         <w:rPr>
           <w:rFonts w:ascii="Montserrat Light" w:eastAsia="Montserrat Light" w:hAnsi="Montserrat Light" w:cs="Montserrat Light"/>
+          <w:highlight w:val="yellow"/>
         </w:rPr>
         <w:t xml:space="preserve">, utilising a matrix, in </w:t>
       </w:r>
@@ -2656,12 +2759,14 @@
         <w:rPr>
           <w:rFonts w:ascii="Montserrat" w:eastAsia="Montserrat" w:hAnsi="Montserrat" w:cs="Montserrat"/>
           <w:b/>
+          <w:highlight w:val="yellow"/>
         </w:rPr>
         <w:t>.pdf</w:t>
       </w:r>
       <w:r>
         <w:rPr>
           <w:rFonts w:ascii="Montserrat Light" w:eastAsia="Montserrat Light" w:hAnsi="Montserrat Light" w:cs="Montserrat Light"/>
+          <w:highlight w:val="yellow"/>
         </w:rPr>
         <w:t xml:space="preserve"> format </w:t>
       </w:r>
@@ -2670,8 +2775,8 @@
       <w:pPr>
         <w:pStyle w:val="Heading2"/>
       </w:pPr>
-      <w:bookmarkStart w:id="18" w:name="_3j2qqm3"/>
-      <w:bookmarkEnd w:id="18"/>
+      <w:bookmarkStart w:id="17" w:name="_3j2qqm3"/>
+      <w:bookmarkEnd w:id="17"/>
       <w:r>
         <w:t>Stretch Goals:</w:t>
       </w:r>
@@ -2696,10 +2801,14 @@
           <w:ilvl w:val="0"/>
           <w:numId w:val="4"/>
         </w:numPr>
-      </w:pPr>
-      <w:r>
-        <w:rPr>
-          <w:rFonts w:ascii="Montserrat Light" w:eastAsia="Montserrat Light" w:hAnsi="Montserrat Light" w:cs="Montserrat Light"/>
+        <w:rPr>
+          <w:highlight w:val="green"/>
+        </w:rPr>
+      </w:pPr>
+      <w:r>
+        <w:rPr>
+          <w:rFonts w:ascii="Montserrat Light" w:eastAsia="Montserrat Light" w:hAnsi="Montserrat Light" w:cs="Montserrat Light"/>
+          <w:highlight w:val="green"/>
         </w:rPr>
         <w:t>Use custom queries, such as ‘find by name’.</w:t>
       </w:r>
@@ -2710,10 +2819,14 @@
           <w:ilvl w:val="0"/>
           <w:numId w:val="4"/>
         </w:numPr>
-      </w:pPr>
-      <w:r>
-        <w:rPr>
-          <w:rFonts w:ascii="Montserrat Light" w:eastAsia="Montserrat Light" w:hAnsi="Montserrat Light" w:cs="Montserrat Light"/>
+        <w:rPr>
+          <w:highlight w:val="green"/>
+        </w:rPr>
+      </w:pPr>
+      <w:r>
+        <w:rPr>
+          <w:rFonts w:ascii="Montserrat Light" w:eastAsia="Montserrat Light" w:hAnsi="Montserrat Light" w:cs="Montserrat Light"/>
+          <w:highlight w:val="green"/>
         </w:rPr>
         <w:t>Include custom exceptions in your service.</w:t>
       </w:r>
@@ -2724,10 +2837,14 @@
           <w:ilvl w:val="0"/>
           <w:numId w:val="4"/>
         </w:numPr>
-      </w:pPr>
-      <w:r>
-        <w:rPr>
-          <w:rFonts w:ascii="Montserrat Light" w:eastAsia="Montserrat Light" w:hAnsi="Montserrat Light" w:cs="Montserrat Light"/>
+        <w:rPr>
+          <w:highlight w:val="green"/>
+        </w:rPr>
+      </w:pPr>
+      <w:r>
+        <w:rPr>
+          <w:rFonts w:ascii="Montserrat Light" w:eastAsia="Montserrat Light" w:hAnsi="Montserrat Light" w:cs="Montserrat Light"/>
+          <w:highlight w:val="green"/>
         </w:rPr>
         <w:t>Include the use of DTOs</w:t>
       </w:r>
@@ -2752,10 +2869,14 @@
           <w:ilvl w:val="0"/>
           <w:numId w:val="4"/>
         </w:numPr>
-      </w:pPr>
-      <w:r>
-        <w:rPr>
-          <w:rFonts w:ascii="Montserrat Light" w:eastAsia="Montserrat Light" w:hAnsi="Montserrat Light" w:cs="Montserrat Light"/>
+        <w:rPr>
+          <w:highlight w:val="green"/>
+        </w:rPr>
+      </w:pPr>
+      <w:r>
+        <w:rPr>
+          <w:rFonts w:ascii="Montserrat Light" w:eastAsia="Montserrat Light" w:hAnsi="Montserrat Light" w:cs="Montserrat Light"/>
+          <w:highlight w:val="green"/>
         </w:rPr>
         <w:t>Implement Mockito</w:t>
       </w:r>
@@ -2774,7 +2895,15 @@
         <w:rPr>
           <w:rFonts w:ascii="Montserrat Light" w:eastAsia="Montserrat Light" w:hAnsi="Montserrat Light" w:cs="Montserrat Light"/>
         </w:rPr>
-        <w:t xml:space="preserve">Achieve 80% test coverage of the </w:t>
+        <w:t>Achieve 80% test coverage of</w:t>
+      </w:r>
+      <w:bookmarkStart w:id="18" w:name="_GoBack"/>
+      <w:bookmarkEnd w:id="18"/>
+      <w:r>
+        <w:rPr>
+          <w:rFonts w:ascii="Montserrat Light" w:eastAsia="Montserrat Light" w:hAnsi="Montserrat Light" w:cs="Montserrat Light"/>
+        </w:rPr>
+        <w:t xml:space="preserve"> the </w:t>
       </w:r>
       <w:proofErr w:type="spellStart"/>
       <w:r>
@@ -3161,7 +3290,7 @@
         <w:sz w:val="20"/>
         <w:szCs w:val="20"/>
       </w:rPr>
-      <w:t>4</w:t>
+      <w:t>5</w:t>
     </w:r>
     <w:r>
       <w:rPr>
@@ -3324,7 +3453,7 @@
             </wp:anchor>
           </w:drawing>
         </mc:Choice>
-        <mc:Fallback xmlns:cx="http://schemas.microsoft.com/office/drawing/2014/chartex" xmlns:cx1="http://schemas.microsoft.com/office/drawing/2015/9/8/chartex" xmlns:cx2="http://schemas.microsoft.com/office/drawing/2015/10/21/chartex" xmlns:cx3="http://schemas.microsoft.com/office/drawing/2016/5/9/chartex" xmlns:cx4="http://schemas.microsoft.com/office/drawing/2016/5/10/chartex" xmlns:cx5="http://schemas.microsoft.com/office/drawing/2016/5/11/chartex" xmlns:cx6="http://schemas.microsoft.com/office/drawing/2016/5/12/chartex" xmlns:cx7="http://schemas.microsoft.com/office/drawing/2016/5/13/chartex" xmlns:cx8="http://schemas.microsoft.com/office/drawing/2016/5/14/chartex" xmlns:aink="http://schemas.microsoft.com/office/drawing/2016/ink" xmlns:am3d="http://schemas.microsoft.com/office/drawing/2017/model3d" xmlns:w15="http://schemas.microsoft.com/office/word/2012/wordml" xmlns:w16cex="http://schemas.microsoft.com/office/word/2018/wordml/cex" xmlns:w16cid="http://schemas.microsoft.com/office/word/2016/wordml/cid" xmlns:w16="http://schemas.microsoft.com/office/word/2018/wordml" xmlns:w16sdtdh="http://schemas.microsoft.com/office/word/2020/wordml/sdtdatahash" xmlns:w16se="http://schemas.microsoft.com/office/word/2015/wordml/symex" xmlns:a="http://schemas.openxmlformats.org/drawingml/2006/main" xmlns:pic="http://schemas.openxmlformats.org/drawingml/2006/picture">
+        <mc:Fallback xmlns:pic="http://schemas.openxmlformats.org/drawingml/2006/picture" xmlns:a="http://schemas.openxmlformats.org/drawingml/2006/main" xmlns:w16se="http://schemas.microsoft.com/office/word/2015/wordml/symex" xmlns:w16sdtdh="http://schemas.microsoft.com/office/word/2020/wordml/sdtdatahash" xmlns:w16="http://schemas.microsoft.com/office/word/2018/wordml" xmlns:w16cid="http://schemas.microsoft.com/office/word/2016/wordml/cid" xmlns:w16cex="http://schemas.microsoft.com/office/word/2018/wordml/cex" xmlns:w15="http://schemas.microsoft.com/office/word/2012/wordml" xmlns:am3d="http://schemas.microsoft.com/office/drawing/2017/model3d" xmlns:aink="http://schemas.microsoft.com/office/drawing/2016/ink" xmlns:cx8="http://schemas.microsoft.com/office/drawing/2016/5/14/chartex" xmlns:cx7="http://schemas.microsoft.com/office/drawing/2016/5/13/chartex" xmlns:cx6="http://schemas.microsoft.com/office/drawing/2016/5/12/chartex" xmlns:cx5="http://schemas.microsoft.com/office/drawing/2016/5/11/chartex" xmlns:cx4="http://schemas.microsoft.com/office/drawing/2016/5/10/chartex" xmlns:cx3="http://schemas.microsoft.com/office/drawing/2016/5/9/chartex" xmlns:cx2="http://schemas.microsoft.com/office/drawing/2015/10/21/chartex" xmlns:cx1="http://schemas.microsoft.com/office/drawing/2015/9/8/chartex" xmlns:cx="http://schemas.microsoft.com/office/drawing/2014/chartex">
           <w:pict w14:anchorId="6F2E3311">
             <v:shapetype id="shapetype_32" coordsize="21600,21600" o:spt="32" path="m,l21600,21600nfe">
               <v:stroke joinstyle="miter"/>
@@ -5911,11 +6040,12 @@
 </file>
 
 <file path=customXml/item1.xml><?xml version="1.0" encoding="utf-8"?>
-<p:properties xmlns:p="http://schemas.microsoft.com/office/2006/metadata/properties" xmlns:xsi="http://www.w3.org/2001/XMLSchema-instance" xmlns:pc="http://schemas.microsoft.com/office/infopath/2007/PartnerControls">
-  <documentManagement>
-    <Date xmlns="72b16bf8-02ae-49bf-9931-4bfa4dcabfbf" xsi:nil="true"/>
-  </documentManagement>
-</p:properties>
+<?mso-contentType ?>
+<FormTemplates xmlns="http://schemas.microsoft.com/sharepoint/v3/contenttype/forms">
+  <Display>DocumentLibraryForm</Display>
+  <Edit>DocumentLibraryForm</Edit>
+  <New>DocumentLibraryForm</New>
+</FormTemplates>
 </file>
 
 <file path=customXml/item2.xml><?xml version="1.0" encoding="utf-8"?>
@@ -6109,20 +6239,17 @@
 </file>
 
 <file path=customXml/item3.xml><?xml version="1.0" encoding="utf-8"?>
-<?mso-contentType ?>
-<FormTemplates xmlns="http://schemas.microsoft.com/sharepoint/v3/contenttype/forms">
-  <Display>DocumentLibraryForm</Display>
-  <Edit>DocumentLibraryForm</Edit>
-  <New>DocumentLibraryForm</New>
-</FormTemplates>
+<p:properties xmlns:p="http://schemas.microsoft.com/office/2006/metadata/properties" xmlns:xsi="http://www.w3.org/2001/XMLSchema-instance" xmlns:pc="http://schemas.microsoft.com/office/infopath/2007/PartnerControls">
+  <documentManagement>
+    <Date xmlns="72b16bf8-02ae-49bf-9931-4bfa4dcabfbf" xsi:nil="true"/>
+  </documentManagement>
+</p:properties>
 </file>
 
 <file path=customXml/itemProps1.xml><?xml version="1.0" encoding="utf-8"?>
-<ds:datastoreItem xmlns:ds="http://schemas.openxmlformats.org/officeDocument/2006/customXml" ds:itemID="{E8D0E61E-C696-4A1F-9027-0466957BEC6D}">
+<ds:datastoreItem xmlns:ds="http://schemas.openxmlformats.org/officeDocument/2006/customXml" ds:itemID="{C23E759D-175B-48DE-B975-D72D3DD328FA}">
   <ds:schemaRefs>
-    <ds:schemaRef ds:uri="http://schemas.microsoft.com/office/2006/metadata/properties"/>
-    <ds:schemaRef ds:uri="http://schemas.microsoft.com/office/infopath/2007/PartnerControls"/>
-    <ds:schemaRef ds:uri="72b16bf8-02ae-49bf-9931-4bfa4dcabfbf"/>
+    <ds:schemaRef ds:uri="http://schemas.microsoft.com/sharepoint/v3/contenttype/forms"/>
   </ds:schemaRefs>
 </ds:datastoreItem>
 </file>
@@ -6146,9 +6273,11 @@
 </file>
 
 <file path=customXml/itemProps3.xml><?xml version="1.0" encoding="utf-8"?>
-<ds:datastoreItem xmlns:ds="http://schemas.openxmlformats.org/officeDocument/2006/customXml" ds:itemID="{C23E759D-175B-48DE-B975-D72D3DD328FA}">
+<ds:datastoreItem xmlns:ds="http://schemas.openxmlformats.org/officeDocument/2006/customXml" ds:itemID="{E8D0E61E-C696-4A1F-9027-0466957BEC6D}">
   <ds:schemaRefs>
-    <ds:schemaRef ds:uri="http://schemas.microsoft.com/sharepoint/v3/contenttype/forms"/>
+    <ds:schemaRef ds:uri="http://schemas.microsoft.com/office/2006/metadata/properties"/>
+    <ds:schemaRef ds:uri="http://schemas.microsoft.com/office/infopath/2007/PartnerControls"/>
+    <ds:schemaRef ds:uri="72b16bf8-02ae-49bf-9931-4bfa4dcabfbf"/>
   </ds:schemaRefs>
 </ds:datastoreItem>
 </file>
</xml_diff>

<commit_message>
QDFP-9 #done #time 1h 0m #comment implemented and testing complete QDFP-11 #done #time 1h 0m #comment implemented and testing complete QDFP-7 #done #time 1h 0m #comment implemented and testing complete
</commit_message>
<xml_diff>
--- a/documents/word_documents/Practical Project (DfE) Specification.docx
+++ b/documents/word_documents/Practical Project (DfE) Specification.docx
@@ -2311,6 +2311,7 @@
       <w:r>
         <w:rPr>
           <w:rFonts w:ascii="Montserrat Light" w:eastAsia="Montserrat Light" w:hAnsi="Montserrat Light" w:cs="Montserrat Light"/>
+          <w:highlight w:val="green"/>
         </w:rPr>
         <w:t xml:space="preserve">A completed </w:t>
       </w:r>
@@ -2319,12 +2320,14 @@
           <w:rFonts w:ascii="Montserrat" w:eastAsia="Montserrat" w:hAnsi="Montserrat" w:cs="Montserrat"/>
           <w:b/>
           <w:bCs/>
+          <w:highlight w:val="green"/>
         </w:rPr>
         <w:t>project management board</w:t>
       </w:r>
       <w:r>
         <w:rPr>
           <w:rFonts w:ascii="Montserrat Light" w:eastAsia="Montserrat Light" w:hAnsi="Montserrat Light" w:cs="Montserrat Light"/>
+          <w:highlight w:val="green"/>
         </w:rPr>
         <w:t xml:space="preserve">, including user stories, </w:t>
       </w:r>
@@ -2338,21 +2341,15 @@
       <w:r>
         <w:rPr>
           <w:rFonts w:ascii="Montserrat Light" w:eastAsia="Montserrat Light" w:hAnsi="Montserrat Light" w:cs="Montserrat Light"/>
-        </w:rPr>
-        <w:t xml:space="preserve">, estimations via story points, and </w:t>
-      </w:r>
-      <w:r>
-        <w:rPr>
-          <w:rFonts w:ascii="Montserrat Light" w:eastAsia="Montserrat Light" w:hAnsi="Montserrat Light" w:cs="Montserrat Light"/>
-          <w:highlight w:val="yellow"/>
-        </w:rPr>
-        <w:t xml:space="preserve">prioritisation via </w:t>
+          <w:highlight w:val="green"/>
+        </w:rPr>
+        <w:t xml:space="preserve">, estimations via story points, and prioritisation via </w:t>
       </w:r>
       <w:proofErr w:type="spellStart"/>
       <w:r>
         <w:rPr>
           <w:rFonts w:ascii="Montserrat Light" w:eastAsia="Montserrat Light" w:hAnsi="Montserrat Light" w:cs="Montserrat Light"/>
-          <w:highlight w:val="yellow"/>
+          <w:highlight w:val="green"/>
         </w:rPr>
         <w:t>MoSCoW</w:t>
       </w:r>
@@ -2360,15 +2357,15 @@
       <w:r>
         <w:rPr>
           <w:rFonts w:ascii="Montserrat Light" w:eastAsia="Montserrat Light" w:hAnsi="Montserrat Light" w:cs="Montserrat Light"/>
-          <w:highlight w:val="yellow"/>
-        </w:rPr>
-        <w:t xml:space="preserve"> methodology</w:t>
-      </w:r>
-      <w:r>
-        <w:rPr>
-          <w:rFonts w:ascii="Montserrat Light" w:eastAsia="Montserrat Light" w:hAnsi="Montserrat Light" w:cs="Montserrat Light"/>
-        </w:rPr>
-        <w:t xml:space="preserve">. </w:t>
+          <w:highlight w:val="green"/>
+        </w:rPr>
+        <w:t xml:space="preserve"> methodology.</w:t>
+      </w:r>
+      <w:r>
+        <w:rPr>
+          <w:rFonts w:ascii="Montserrat Light" w:eastAsia="Montserrat Light" w:hAnsi="Montserrat Light" w:cs="Montserrat Light"/>
+        </w:rPr>
+        <w:t xml:space="preserve"> </w:t>
       </w:r>
       <w:r>
         <w:rPr>
@@ -2417,13 +2414,13 @@
         </w:numPr>
         <w:spacing w:after="0"/>
         <w:rPr>
-          <w:highlight w:val="yellow"/>
-        </w:rPr>
-      </w:pPr>
-      <w:r>
-        <w:rPr>
-          <w:rFonts w:ascii="Montserrat Light" w:eastAsia="Montserrat Light" w:hAnsi="Montserrat Light" w:cs="Montserrat Light"/>
-          <w:highlight w:val="yellow"/>
+          <w:highlight w:val="green"/>
+        </w:rPr>
+      </w:pPr>
+      <w:r>
+        <w:rPr>
+          <w:rFonts w:ascii="Montserrat Light" w:eastAsia="Montserrat Light" w:hAnsi="Montserrat Light" w:cs="Montserrat Light"/>
+          <w:highlight w:val="green"/>
         </w:rPr>
         <w:t xml:space="preserve">A working </w:t>
       </w:r>
@@ -2431,7 +2428,7 @@
         <w:rPr>
           <w:rFonts w:ascii="Montserrat" w:eastAsia="Montserrat" w:hAnsi="Montserrat" w:cs="Montserrat"/>
           <w:b/>
-          <w:highlight w:val="yellow"/>
+          <w:highlight w:val="green"/>
         </w:rPr>
         <w:t>.</w:t>
       </w:r>
@@ -2440,7 +2437,7 @@
         <w:rPr>
           <w:rFonts w:ascii="Montserrat" w:eastAsia="Montserrat" w:hAnsi="Montserrat" w:cs="Montserrat"/>
           <w:b/>
-          <w:highlight w:val="yellow"/>
+          <w:highlight w:val="green"/>
         </w:rPr>
         <w:t>gitignore</w:t>
       </w:r>
@@ -2448,7 +2445,7 @@
       <w:r>
         <w:rPr>
           <w:rFonts w:ascii="Montserrat Light" w:eastAsia="Montserrat Light" w:hAnsi="Montserrat Light" w:cs="Montserrat Light"/>
-          <w:highlight w:val="yellow"/>
+          <w:highlight w:val="green"/>
         </w:rPr>
         <w:t xml:space="preserve"> for ignoring build-generated files and folders</w:t>
       </w:r>
@@ -2502,13 +2499,13 @@
         </w:numPr>
         <w:spacing w:after="0"/>
         <w:rPr>
-          <w:highlight w:val="yellow"/>
-        </w:rPr>
-      </w:pPr>
-      <w:r>
-        <w:rPr>
-          <w:rFonts w:ascii="Montserrat Light" w:eastAsia="Montserrat Light" w:hAnsi="Montserrat Light" w:cs="Montserrat Light"/>
-          <w:highlight w:val="yellow"/>
+          <w:highlight w:val="green"/>
+        </w:rPr>
+      </w:pPr>
+      <w:r>
+        <w:rPr>
+          <w:rFonts w:ascii="Montserrat Light" w:eastAsia="Montserrat Light" w:hAnsi="Montserrat Light" w:cs="Montserrat Light"/>
+          <w:highlight w:val="green"/>
         </w:rPr>
         <w:t>Why are we doing this?</w:t>
       </w:r>
@@ -2521,13 +2518,13 @@
         </w:numPr>
         <w:spacing w:after="0"/>
         <w:rPr>
-          <w:highlight w:val="yellow"/>
-        </w:rPr>
-      </w:pPr>
-      <w:r>
-        <w:rPr>
-          <w:rFonts w:ascii="Montserrat Light" w:eastAsia="Montserrat Light" w:hAnsi="Montserrat Light" w:cs="Montserrat Light"/>
-          <w:highlight w:val="yellow"/>
+          <w:highlight w:val="green"/>
+        </w:rPr>
+      </w:pPr>
+      <w:r>
+        <w:rPr>
+          <w:rFonts w:ascii="Montserrat Light" w:eastAsia="Montserrat Light" w:hAnsi="Montserrat Light" w:cs="Montserrat Light"/>
+          <w:highlight w:val="green"/>
         </w:rPr>
         <w:t>How I expected the challenge to go.</w:t>
       </w:r>
@@ -2541,13 +2538,13 @@
         <w:spacing w:after="0"/>
         <w:rPr>
           <w:rFonts w:ascii="Montserrat Light" w:eastAsia="Montserrat Light" w:hAnsi="Montserrat Light" w:cs="Montserrat Light"/>
-          <w:highlight w:val="yellow"/>
-        </w:rPr>
-      </w:pPr>
-      <w:r>
-        <w:rPr>
-          <w:rFonts w:ascii="Montserrat Light" w:eastAsia="Montserrat Light" w:hAnsi="Montserrat Light" w:cs="Montserrat Light"/>
-          <w:highlight w:val="yellow"/>
+          <w:highlight w:val="green"/>
+        </w:rPr>
+      </w:pPr>
+      <w:r>
+        <w:rPr>
+          <w:rFonts w:ascii="Montserrat Light" w:eastAsia="Montserrat Light" w:hAnsi="Montserrat Light" w:cs="Montserrat Light"/>
+          <w:highlight w:val="green"/>
         </w:rPr>
         <w:t>What went well? / What didn't go as planned?</w:t>
       </w:r>
@@ -2560,13 +2557,13 @@
         </w:numPr>
         <w:spacing w:after="0"/>
         <w:rPr>
-          <w:highlight w:val="yellow"/>
-        </w:rPr>
-      </w:pPr>
-      <w:r>
-        <w:rPr>
-          <w:rFonts w:ascii="Montserrat Light" w:eastAsia="Montserrat Light" w:hAnsi="Montserrat Light" w:cs="Montserrat Light"/>
-          <w:highlight w:val="yellow"/>
+          <w:highlight w:val="green"/>
+        </w:rPr>
+      </w:pPr>
+      <w:r>
+        <w:rPr>
+          <w:rFonts w:ascii="Montserrat Light" w:eastAsia="Montserrat Light" w:hAnsi="Montserrat Light" w:cs="Montserrat Light"/>
+          <w:highlight w:val="green"/>
         </w:rPr>
         <w:t>Possible improvements for future revisions of the project.</w:t>
       </w:r>
@@ -2637,13 +2634,13 @@
         <w:spacing w:after="0"/>
         <w:rPr>
           <w:rFonts w:ascii="Montserrat Light" w:eastAsia="Montserrat Light" w:hAnsi="Montserrat Light" w:cs="Montserrat Light"/>
-          <w:highlight w:val="yellow"/>
-        </w:rPr>
-      </w:pPr>
-      <w:r>
-        <w:rPr>
-          <w:rFonts w:ascii="Montserrat Light" w:eastAsia="Montserrat Light" w:hAnsi="Montserrat Light" w:cs="Montserrat Light"/>
-          <w:highlight w:val="yellow"/>
+          <w:highlight w:val="green"/>
+        </w:rPr>
+      </w:pPr>
+      <w:r>
+        <w:rPr>
+          <w:rFonts w:ascii="Montserrat Light" w:eastAsia="Montserrat Light" w:hAnsi="Montserrat Light" w:cs="Montserrat Light"/>
+          <w:highlight w:val="green"/>
         </w:rPr>
         <w:t>Link to Jira Board -</w:t>
       </w:r>
@@ -2652,7 +2649,7 @@
           <w:rFonts w:ascii="Montserrat Light" w:eastAsia="Montserrat Light" w:hAnsi="Montserrat Light" w:cs="Montserrat Light"/>
           <w:b/>
           <w:bCs/>
-          <w:highlight w:val="yellow"/>
+          <w:highlight w:val="green"/>
         </w:rPr>
         <w:t xml:space="preserve"> You must add </w:t>
       </w:r>
@@ -2661,7 +2658,7 @@
           <w:rFonts w:ascii="Montserrat Light" w:eastAsia="Montserrat Light" w:hAnsi="Montserrat Light" w:cs="Montserrat Light"/>
           <w:b/>
           <w:bCs/>
-          <w:highlight w:val="yellow"/>
+          <w:highlight w:val="green"/>
         </w:rPr>
         <w:t xml:space="preserve">Morgan Walsh and Jordan </w:t>
       </w:r>
@@ -2671,7 +2668,7 @@
           <w:rFonts w:ascii="Montserrat Light" w:eastAsia="Montserrat Light" w:hAnsi="Montserrat Light" w:cs="Montserrat Light"/>
           <w:b/>
           <w:bCs/>
-          <w:highlight w:val="yellow"/>
+          <w:highlight w:val="green"/>
         </w:rPr>
         <w:t>Benbelaid</w:t>
       </w:r>
@@ -2681,7 +2678,7 @@
           <w:rFonts w:ascii="Montserrat Light" w:eastAsia="Montserrat Light" w:hAnsi="Montserrat Light" w:cs="Montserrat Light"/>
           <w:b/>
           <w:bCs/>
-          <w:highlight w:val="yellow"/>
+          <w:highlight w:val="green"/>
         </w:rPr>
         <w:t xml:space="preserve"> as collaborators on your Jira board.</w:t>
       </w:r>
@@ -2730,13 +2727,13 @@
         <w:spacing w:after="0"/>
         <w:ind w:left="1069"/>
         <w:rPr>
-          <w:highlight w:val="yellow"/>
-        </w:rPr>
-      </w:pPr>
-      <w:r>
-        <w:rPr>
-          <w:rFonts w:ascii="Montserrat Light" w:eastAsia="Montserrat Light" w:hAnsi="Montserrat Light" w:cs="Montserrat Light"/>
-          <w:highlight w:val="yellow"/>
+          <w:highlight w:val="green"/>
+        </w:rPr>
+      </w:pPr>
+      <w:r>
+        <w:rPr>
+          <w:rFonts w:ascii="Montserrat Light" w:eastAsia="Montserrat Light" w:hAnsi="Montserrat Light" w:cs="Montserrat Light"/>
+          <w:highlight w:val="green"/>
         </w:rPr>
         <w:t xml:space="preserve">A completed </w:t>
       </w:r>
@@ -2744,14 +2741,14 @@
         <w:rPr>
           <w:rFonts w:ascii="Montserrat" w:eastAsia="Montserrat" w:hAnsi="Montserrat" w:cs="Montserrat"/>
           <w:b/>
-          <w:highlight w:val="yellow"/>
+          <w:highlight w:val="green"/>
         </w:rPr>
         <w:t>risk assessment</w:t>
       </w:r>
       <w:r>
         <w:rPr>
           <w:rFonts w:ascii="Montserrat Light" w:eastAsia="Montserrat Light" w:hAnsi="Montserrat Light" w:cs="Montserrat Light"/>
-          <w:highlight w:val="yellow"/>
+          <w:highlight w:val="green"/>
         </w:rPr>
         <w:t xml:space="preserve">, utilising a matrix, in </w:t>
       </w:r>
@@ -2759,14 +2756,14 @@
         <w:rPr>
           <w:rFonts w:ascii="Montserrat" w:eastAsia="Montserrat" w:hAnsi="Montserrat" w:cs="Montserrat"/>
           <w:b/>
-          <w:highlight w:val="yellow"/>
+          <w:highlight w:val="green"/>
         </w:rPr>
         <w:t>.pdf</w:t>
       </w:r>
       <w:r>
         <w:rPr>
           <w:rFonts w:ascii="Montserrat Light" w:eastAsia="Montserrat Light" w:hAnsi="Montserrat Light" w:cs="Montserrat Light"/>
-          <w:highlight w:val="yellow"/>
+          <w:highlight w:val="green"/>
         </w:rPr>
         <w:t xml:space="preserve"> format </w:t>
       </w:r>
@@ -2787,10 +2784,14 @@
           <w:ilvl w:val="0"/>
           <w:numId w:val="4"/>
         </w:numPr>
-      </w:pPr>
-      <w:r>
-        <w:rPr>
-          <w:rFonts w:ascii="Montserrat Light" w:eastAsia="Montserrat Light" w:hAnsi="Montserrat Light" w:cs="Montserrat Light"/>
+        <w:rPr>
+          <w:highlight w:val="yellow"/>
+        </w:rPr>
+      </w:pPr>
+      <w:r>
+        <w:rPr>
+          <w:rFonts w:ascii="Montserrat Light" w:eastAsia="Montserrat Light" w:hAnsi="Montserrat Light" w:cs="Montserrat Light"/>
+          <w:highlight w:val="yellow"/>
         </w:rPr>
         <w:t>Create an ERD diagram for your specified domain and include it in the documentation folder.</w:t>
       </w:r>
@@ -2855,10 +2856,14 @@
           <w:ilvl w:val="0"/>
           <w:numId w:val="4"/>
         </w:numPr>
-      </w:pPr>
-      <w:r>
-        <w:rPr>
-          <w:rFonts w:ascii="Montserrat Light" w:eastAsia="Montserrat Light" w:hAnsi="Montserrat Light" w:cs="Montserrat Light"/>
+        <w:rPr>
+          <w:highlight w:val="yellow"/>
+        </w:rPr>
+      </w:pPr>
+      <w:r>
+        <w:rPr>
+          <w:rFonts w:ascii="Montserrat Light" w:eastAsia="Montserrat Light" w:hAnsi="Montserrat Light" w:cs="Montserrat Light"/>
+          <w:highlight w:val="yellow"/>
         </w:rPr>
         <w:t>Include the use of Lombok</w:t>
       </w:r>
@@ -2889,21 +2894,24 @@
         </w:numPr>
         <w:rPr>
           <w:rFonts w:ascii="Montserrat Light" w:eastAsia="Montserrat Light" w:hAnsi="Montserrat Light" w:cs="Montserrat Light"/>
-        </w:rPr>
-      </w:pPr>
-      <w:r>
-        <w:rPr>
-          <w:rFonts w:ascii="Montserrat Light" w:eastAsia="Montserrat Light" w:hAnsi="Montserrat Light" w:cs="Montserrat Light"/>
-        </w:rPr>
-        <w:t>Achieve 80% test coverage of</w:t>
+          <w:highlight w:val="yellow"/>
+        </w:rPr>
+      </w:pPr>
+      <w:r>
+        <w:rPr>
+          <w:rFonts w:ascii="Montserrat Light" w:eastAsia="Montserrat Light" w:hAnsi="Montserrat Light" w:cs="Montserrat Light"/>
+          <w:highlight w:val="yellow"/>
+        </w:rPr>
+        <w:t>Achieve 80% tes</w:t>
       </w:r>
       <w:bookmarkStart w:id="18" w:name="_GoBack"/>
       <w:bookmarkEnd w:id="18"/>
       <w:r>
         <w:rPr>
           <w:rFonts w:ascii="Montserrat Light" w:eastAsia="Montserrat Light" w:hAnsi="Montserrat Light" w:cs="Montserrat Light"/>
-        </w:rPr>
-        <w:t xml:space="preserve"> the </w:t>
+          <w:highlight w:val="yellow"/>
+        </w:rPr>
+        <w:t xml:space="preserve">t coverage of the </w:t>
       </w:r>
       <w:proofErr w:type="spellStart"/>
       <w:r>
@@ -2911,6 +2919,7 @@
           <w:rFonts w:ascii="Montserrat" w:eastAsia="Montserrat" w:hAnsi="Montserrat" w:cs="Montserrat"/>
           <w:b/>
           <w:bCs/>
+          <w:highlight w:val="yellow"/>
         </w:rPr>
         <w:t>src</w:t>
       </w:r>
@@ -2920,12 +2929,14 @@
           <w:rFonts w:ascii="Montserrat" w:eastAsia="Montserrat" w:hAnsi="Montserrat" w:cs="Montserrat"/>
           <w:b/>
           <w:bCs/>
+          <w:highlight w:val="yellow"/>
         </w:rPr>
         <w:t xml:space="preserve">/main/java </w:t>
       </w:r>
       <w:r>
         <w:rPr>
           <w:rFonts w:ascii="Montserrat Light" w:eastAsia="Montserrat Light" w:hAnsi="Montserrat Light" w:cs="Montserrat Light"/>
+          <w:highlight w:val="yellow"/>
         </w:rPr>
         <w:t>folder.</w:t>
       </w:r>
@@ -3453,7 +3464,7 @@
             </wp:anchor>
           </w:drawing>
         </mc:Choice>
-        <mc:Fallback xmlns:pic="http://schemas.openxmlformats.org/drawingml/2006/picture" xmlns:a="http://schemas.openxmlformats.org/drawingml/2006/main" xmlns:w16se="http://schemas.microsoft.com/office/word/2015/wordml/symex" xmlns:w16sdtdh="http://schemas.microsoft.com/office/word/2020/wordml/sdtdatahash" xmlns:w16="http://schemas.microsoft.com/office/word/2018/wordml" xmlns:w16cid="http://schemas.microsoft.com/office/word/2016/wordml/cid" xmlns:w16cex="http://schemas.microsoft.com/office/word/2018/wordml/cex" xmlns:w15="http://schemas.microsoft.com/office/word/2012/wordml" xmlns:am3d="http://schemas.microsoft.com/office/drawing/2017/model3d" xmlns:aink="http://schemas.microsoft.com/office/drawing/2016/ink" xmlns:cx8="http://schemas.microsoft.com/office/drawing/2016/5/14/chartex" xmlns:cx7="http://schemas.microsoft.com/office/drawing/2016/5/13/chartex" xmlns:cx6="http://schemas.microsoft.com/office/drawing/2016/5/12/chartex" xmlns:cx5="http://schemas.microsoft.com/office/drawing/2016/5/11/chartex" xmlns:cx4="http://schemas.microsoft.com/office/drawing/2016/5/10/chartex" xmlns:cx3="http://schemas.microsoft.com/office/drawing/2016/5/9/chartex" xmlns:cx2="http://schemas.microsoft.com/office/drawing/2015/10/21/chartex" xmlns:cx1="http://schemas.microsoft.com/office/drawing/2015/9/8/chartex" xmlns:cx="http://schemas.microsoft.com/office/drawing/2014/chartex">
+        <mc:Fallback xmlns:cx="http://schemas.microsoft.com/office/drawing/2014/chartex" xmlns:cx1="http://schemas.microsoft.com/office/drawing/2015/9/8/chartex" xmlns:cx2="http://schemas.microsoft.com/office/drawing/2015/10/21/chartex" xmlns:cx3="http://schemas.microsoft.com/office/drawing/2016/5/9/chartex" xmlns:cx4="http://schemas.microsoft.com/office/drawing/2016/5/10/chartex" xmlns:cx5="http://schemas.microsoft.com/office/drawing/2016/5/11/chartex" xmlns:cx6="http://schemas.microsoft.com/office/drawing/2016/5/12/chartex" xmlns:cx7="http://schemas.microsoft.com/office/drawing/2016/5/13/chartex" xmlns:cx8="http://schemas.microsoft.com/office/drawing/2016/5/14/chartex" xmlns:aink="http://schemas.microsoft.com/office/drawing/2016/ink" xmlns:am3d="http://schemas.microsoft.com/office/drawing/2017/model3d" xmlns:w15="http://schemas.microsoft.com/office/word/2012/wordml" xmlns:w16cex="http://schemas.microsoft.com/office/word/2018/wordml/cex" xmlns:w16cid="http://schemas.microsoft.com/office/word/2016/wordml/cid" xmlns:w16="http://schemas.microsoft.com/office/word/2018/wordml" xmlns:w16sdtdh="http://schemas.microsoft.com/office/word/2020/wordml/sdtdatahash" xmlns:w16se="http://schemas.microsoft.com/office/word/2015/wordml/symex" xmlns:a="http://schemas.openxmlformats.org/drawingml/2006/main" xmlns:pic="http://schemas.openxmlformats.org/drawingml/2006/picture">
           <w:pict w14:anchorId="6F2E3311">
             <v:shapetype id="shapetype_32" coordsize="21600,21600" o:spt="32" path="m,l21600,21600nfe">
               <v:stroke joinstyle="miter"/>
@@ -6040,12 +6051,11 @@
 </file>
 
 <file path=customXml/item1.xml><?xml version="1.0" encoding="utf-8"?>
-<?mso-contentType ?>
-<FormTemplates xmlns="http://schemas.microsoft.com/sharepoint/v3/contenttype/forms">
-  <Display>DocumentLibraryForm</Display>
-  <Edit>DocumentLibraryForm</Edit>
-  <New>DocumentLibraryForm</New>
-</FormTemplates>
+<p:properties xmlns:p="http://schemas.microsoft.com/office/2006/metadata/properties" xmlns:xsi="http://www.w3.org/2001/XMLSchema-instance" xmlns:pc="http://schemas.microsoft.com/office/infopath/2007/PartnerControls">
+  <documentManagement>
+    <Date xmlns="72b16bf8-02ae-49bf-9931-4bfa4dcabfbf" xsi:nil="true"/>
+  </documentManagement>
+</p:properties>
 </file>
 
 <file path=customXml/item2.xml><?xml version="1.0" encoding="utf-8"?>
@@ -6239,17 +6249,20 @@
 </file>
 
 <file path=customXml/item3.xml><?xml version="1.0" encoding="utf-8"?>
-<p:properties xmlns:p="http://schemas.microsoft.com/office/2006/metadata/properties" xmlns:xsi="http://www.w3.org/2001/XMLSchema-instance" xmlns:pc="http://schemas.microsoft.com/office/infopath/2007/PartnerControls">
-  <documentManagement>
-    <Date xmlns="72b16bf8-02ae-49bf-9931-4bfa4dcabfbf" xsi:nil="true"/>
-  </documentManagement>
-</p:properties>
+<?mso-contentType ?>
+<FormTemplates xmlns="http://schemas.microsoft.com/sharepoint/v3/contenttype/forms">
+  <Display>DocumentLibraryForm</Display>
+  <Edit>DocumentLibraryForm</Edit>
+  <New>DocumentLibraryForm</New>
+</FormTemplates>
 </file>
 
 <file path=customXml/itemProps1.xml><?xml version="1.0" encoding="utf-8"?>
-<ds:datastoreItem xmlns:ds="http://schemas.openxmlformats.org/officeDocument/2006/customXml" ds:itemID="{C23E759D-175B-48DE-B975-D72D3DD328FA}">
+<ds:datastoreItem xmlns:ds="http://schemas.openxmlformats.org/officeDocument/2006/customXml" ds:itemID="{E8D0E61E-C696-4A1F-9027-0466957BEC6D}">
   <ds:schemaRefs>
-    <ds:schemaRef ds:uri="http://schemas.microsoft.com/sharepoint/v3/contenttype/forms"/>
+    <ds:schemaRef ds:uri="http://schemas.microsoft.com/office/2006/metadata/properties"/>
+    <ds:schemaRef ds:uri="http://schemas.microsoft.com/office/infopath/2007/PartnerControls"/>
+    <ds:schemaRef ds:uri="72b16bf8-02ae-49bf-9931-4bfa4dcabfbf"/>
   </ds:schemaRefs>
 </ds:datastoreItem>
 </file>
@@ -6273,11 +6286,9 @@
 </file>
 
 <file path=customXml/itemProps3.xml><?xml version="1.0" encoding="utf-8"?>
-<ds:datastoreItem xmlns:ds="http://schemas.openxmlformats.org/officeDocument/2006/customXml" ds:itemID="{E8D0E61E-C696-4A1F-9027-0466957BEC6D}">
+<ds:datastoreItem xmlns:ds="http://schemas.openxmlformats.org/officeDocument/2006/customXml" ds:itemID="{C23E759D-175B-48DE-B975-D72D3DD328FA}">
   <ds:schemaRefs>
-    <ds:schemaRef ds:uri="http://schemas.microsoft.com/office/2006/metadata/properties"/>
-    <ds:schemaRef ds:uri="http://schemas.microsoft.com/office/infopath/2007/PartnerControls"/>
-    <ds:schemaRef ds:uri="72b16bf8-02ae-49bf-9931-4bfa4dcabfbf"/>
+    <ds:schemaRef ds:uri="http://schemas.microsoft.com/sharepoint/v3/contenttype/forms"/>
   </ds:schemaRefs>
 </ds:datastoreItem>
 </file>
</xml_diff>

<commit_message>
QDFP-69 #done #time 2h 0m #comment documentation highlited in this commit complete QDFP-70 #done #time 2h 0m QDFP-73 #done
	modified:   documents/PDFs/QDFP_ERD.pdf
	modified:   documents/PDFs/Test_Coverage_report.pdf
	modified:   documents/word_documents/Practical Project (DfE) Specification.docx
	new file:   documents/word_documents/QDFP-Postman_documentation.docx
</commit_message>
<xml_diff>
--- a/documents/word_documents/Practical Project (DfE) Specification.docx
+++ b/documents/word_documents/Practical Project (DfE) Specification.docx
@@ -2098,15 +2098,7 @@
         <w:rPr>
           <w:rFonts w:ascii="Montserrat Light" w:eastAsia="Montserrat Light" w:hAnsi="Montserrat Light" w:cs="Montserrat Light"/>
         </w:rPr>
-        <w:t>Adherence</w:t>
-      </w:r>
-      <w:bookmarkStart w:id="12" w:name="_GoBack"/>
-      <w:bookmarkEnd w:id="12"/>
-      <w:r>
-        <w:rPr>
-          <w:rFonts w:ascii="Montserrat Light" w:eastAsia="Montserrat Light" w:hAnsi="Montserrat Light" w:cs="Montserrat Light"/>
-        </w:rPr>
-        <w:t xml:space="preserve"> to best practices.</w:t>
+        <w:t>Adherence to best practices.</w:t>
       </w:r>
     </w:p>
     <w:p>
@@ -2187,8 +2179,8 @@
       <w:pPr>
         <w:pStyle w:val="Heading2"/>
       </w:pPr>
-      <w:bookmarkStart w:id="13" w:name="_35nkun2"/>
-      <w:bookmarkEnd w:id="13"/>
+      <w:bookmarkStart w:id="12" w:name="_35nkun2"/>
+      <w:bookmarkEnd w:id="12"/>
       <w:r>
         <w:t>Continuous Integration</w:t>
       </w:r>
@@ -2204,8 +2196,8 @@
           <w:highlight w:val="green"/>
         </w:rPr>
       </w:pPr>
-      <w:bookmarkStart w:id="14" w:name="_1ksv4uv"/>
-      <w:bookmarkEnd w:id="14"/>
+      <w:bookmarkStart w:id="13" w:name="_1ksv4uv"/>
+      <w:bookmarkEnd w:id="13"/>
       <w:r>
         <w:rPr>
           <w:rFonts w:ascii="Montserrat Light" w:eastAsia="Montserrat Light" w:hAnsi="Montserrat Light" w:cs="Montserrat Light"/>
@@ -2268,8 +2260,8 @@
           <w:highlight w:val="green"/>
         </w:rPr>
       </w:pPr>
-      <w:bookmarkStart w:id="15" w:name="_44sinio"/>
-      <w:bookmarkEnd w:id="15"/>
+      <w:bookmarkStart w:id="14" w:name="_44sinio"/>
+      <w:bookmarkEnd w:id="14"/>
       <w:r>
         <w:rPr>
           <w:rFonts w:ascii="Montserrat Light" w:eastAsia="Montserrat Light" w:hAnsi="Montserrat Light" w:cs="Montserrat Light"/>
@@ -2331,8 +2323,8 @@
       <w:pPr>
         <w:pStyle w:val="Heading2"/>
       </w:pPr>
-      <w:bookmarkStart w:id="16" w:name="_2jxsxqh"/>
-      <w:bookmarkEnd w:id="16"/>
+      <w:bookmarkStart w:id="15" w:name="_2jxsxqh"/>
+      <w:bookmarkEnd w:id="15"/>
       <w:r>
         <w:t>Repository &amp; Documentation</w:t>
       </w:r>
@@ -2345,8 +2337,8 @@
         </w:numPr>
         <w:spacing w:after="0"/>
       </w:pPr>
-      <w:bookmarkStart w:id="17" w:name="_z337ya"/>
-      <w:bookmarkEnd w:id="17"/>
+      <w:bookmarkStart w:id="16" w:name="_z337ya"/>
+      <w:bookmarkEnd w:id="16"/>
       <w:r>
         <w:rPr>
           <w:rFonts w:ascii="Montserrat Light" w:eastAsia="Montserrat Light" w:hAnsi="Montserrat Light" w:cs="Montserrat Light"/>
@@ -2496,10 +2488,14 @@
           <w:numId w:val="4"/>
         </w:numPr>
         <w:spacing w:after="0"/>
-      </w:pPr>
-      <w:r>
-        <w:rPr>
-          <w:rFonts w:ascii="Montserrat Light" w:eastAsia="Montserrat Light" w:hAnsi="Montserrat Light" w:cs="Montserrat Light"/>
+        <w:rPr>
+          <w:highlight w:val="green"/>
+        </w:rPr>
+      </w:pPr>
+      <w:r>
+        <w:rPr>
+          <w:rFonts w:ascii="Montserrat Light" w:eastAsia="Montserrat Light" w:hAnsi="Montserrat Light" w:cs="Montserrat Light"/>
+          <w:highlight w:val="green"/>
         </w:rPr>
         <w:t xml:space="preserve">You are also expected to make a </w:t>
       </w:r>
@@ -2507,12 +2503,14 @@
         <w:rPr>
           <w:rFonts w:ascii="Montserrat" w:eastAsia="Montserrat" w:hAnsi="Montserrat" w:cs="Montserrat"/>
           <w:b/>
+          <w:highlight w:val="green"/>
         </w:rPr>
         <w:t>README.md</w:t>
       </w:r>
       <w:r>
         <w:rPr>
           <w:rFonts w:ascii="Montserrat Light" w:eastAsia="Montserrat Light" w:hAnsi="Montserrat Light" w:cs="Montserrat Light"/>
+          <w:highlight w:val="green"/>
         </w:rPr>
         <w:t xml:space="preserve"> file and to fill this </w:t>
       </w:r>
@@ -2520,12 +2518,14 @@
         <w:rPr>
           <w:rFonts w:ascii="Montserrat" w:eastAsia="Montserrat" w:hAnsi="Montserrat" w:cs="Montserrat"/>
           <w:b/>
+          <w:highlight w:val="green"/>
         </w:rPr>
         <w:t xml:space="preserve">README </w:t>
       </w:r>
       <w:r>
         <w:rPr>
           <w:rFonts w:ascii="Montserrat Light" w:eastAsia="Montserrat Light" w:hAnsi="Montserrat Light" w:cs="Montserrat Light"/>
+          <w:highlight w:val="green"/>
         </w:rPr>
         <w:t>with information about this project. It should contain the following headers:</w:t>
       </w:r>
@@ -2585,7 +2585,16 @@
           <w:rFonts w:ascii="Montserrat Light" w:eastAsia="Montserrat Light" w:hAnsi="Montserrat Light" w:cs="Montserrat Light"/>
           <w:highlight w:val="green"/>
         </w:rPr>
-        <w:t>What went well? / What didn't go as planned?</w:t>
+        <w:t xml:space="preserve">What went well? / </w:t>
+      </w:r>
+      <w:bookmarkStart w:id="17" w:name="_GoBack"/>
+      <w:bookmarkEnd w:id="17"/>
+      <w:r>
+        <w:rPr>
+          <w:rFonts w:ascii="Montserrat Light" w:eastAsia="Montserrat Light" w:hAnsi="Montserrat Light" w:cs="Montserrat Light"/>
+          <w:highlight w:val="green"/>
+        </w:rPr>
+        <w:t>What didn't go as planned?</w:t>
       </w:r>
     </w:p>
     <w:p>
@@ -2824,13 +2833,13 @@
           <w:numId w:val="4"/>
         </w:numPr>
         <w:rPr>
-          <w:highlight w:val="yellow"/>
-        </w:rPr>
-      </w:pPr>
-      <w:r>
-        <w:rPr>
-          <w:rFonts w:ascii="Montserrat Light" w:eastAsia="Montserrat Light" w:hAnsi="Montserrat Light" w:cs="Montserrat Light"/>
-          <w:highlight w:val="yellow"/>
+          <w:highlight w:val="green"/>
+        </w:rPr>
+      </w:pPr>
+      <w:r>
+        <w:rPr>
+          <w:rFonts w:ascii="Montserrat Light" w:eastAsia="Montserrat Light" w:hAnsi="Montserrat Light" w:cs="Montserrat Light"/>
+          <w:highlight w:val="green"/>
         </w:rPr>
         <w:t>Create an ERD diagram for your specified domain and include it in the documentation folder.</w:t>
       </w:r>
@@ -3494,7 +3503,7 @@
             </wp:anchor>
           </w:drawing>
         </mc:Choice>
-        <mc:Fallback xmlns:pic="http://schemas.openxmlformats.org/drawingml/2006/picture" xmlns:a="http://schemas.openxmlformats.org/drawingml/2006/main" xmlns:w16se="http://schemas.microsoft.com/office/word/2015/wordml/symex" xmlns:w16sdtdh="http://schemas.microsoft.com/office/word/2020/wordml/sdtdatahash" xmlns:w16="http://schemas.microsoft.com/office/word/2018/wordml" xmlns:w16cid="http://schemas.microsoft.com/office/word/2016/wordml/cid" xmlns:w16cex="http://schemas.microsoft.com/office/word/2018/wordml/cex" xmlns:w15="http://schemas.microsoft.com/office/word/2012/wordml" xmlns:am3d="http://schemas.microsoft.com/office/drawing/2017/model3d" xmlns:aink="http://schemas.microsoft.com/office/drawing/2016/ink" xmlns:cx8="http://schemas.microsoft.com/office/drawing/2016/5/14/chartex" xmlns:cx7="http://schemas.microsoft.com/office/drawing/2016/5/13/chartex" xmlns:cx6="http://schemas.microsoft.com/office/drawing/2016/5/12/chartex" xmlns:cx5="http://schemas.microsoft.com/office/drawing/2016/5/11/chartex" xmlns:cx4="http://schemas.microsoft.com/office/drawing/2016/5/10/chartex" xmlns:cx3="http://schemas.microsoft.com/office/drawing/2016/5/9/chartex" xmlns:cx2="http://schemas.microsoft.com/office/drawing/2015/10/21/chartex" xmlns:cx1="http://schemas.microsoft.com/office/drawing/2015/9/8/chartex" xmlns:cx="http://schemas.microsoft.com/office/drawing/2014/chartex">
+        <mc:Fallback xmlns:cx="http://schemas.microsoft.com/office/drawing/2014/chartex" xmlns:cx1="http://schemas.microsoft.com/office/drawing/2015/9/8/chartex" xmlns:cx2="http://schemas.microsoft.com/office/drawing/2015/10/21/chartex" xmlns:cx3="http://schemas.microsoft.com/office/drawing/2016/5/9/chartex" xmlns:cx4="http://schemas.microsoft.com/office/drawing/2016/5/10/chartex" xmlns:cx5="http://schemas.microsoft.com/office/drawing/2016/5/11/chartex" xmlns:cx6="http://schemas.microsoft.com/office/drawing/2016/5/12/chartex" xmlns:cx7="http://schemas.microsoft.com/office/drawing/2016/5/13/chartex" xmlns:cx8="http://schemas.microsoft.com/office/drawing/2016/5/14/chartex" xmlns:aink="http://schemas.microsoft.com/office/drawing/2016/ink" xmlns:am3d="http://schemas.microsoft.com/office/drawing/2017/model3d" xmlns:w15="http://schemas.microsoft.com/office/word/2012/wordml" xmlns:w16cex="http://schemas.microsoft.com/office/word/2018/wordml/cex" xmlns:w16cid="http://schemas.microsoft.com/office/word/2016/wordml/cid" xmlns:w16="http://schemas.microsoft.com/office/word/2018/wordml" xmlns:w16sdtdh="http://schemas.microsoft.com/office/word/2020/wordml/sdtdatahash" xmlns:w16se="http://schemas.microsoft.com/office/word/2015/wordml/symex" xmlns:a="http://schemas.openxmlformats.org/drawingml/2006/main" xmlns:pic="http://schemas.openxmlformats.org/drawingml/2006/picture">
           <w:pict w14:anchorId="6F2E3311">
             <v:shapetype id="shapetype_32" coordsize="21600,21600" o:spt="32" path="m,l21600,21600nfe">
               <v:stroke joinstyle="miter"/>
@@ -6081,12 +6090,11 @@
 </file>
 
 <file path=customXml/item1.xml><?xml version="1.0" encoding="utf-8"?>
-<?mso-contentType ?>
-<FormTemplates xmlns="http://schemas.microsoft.com/sharepoint/v3/contenttype/forms">
-  <Display>DocumentLibraryForm</Display>
-  <Edit>DocumentLibraryForm</Edit>
-  <New>DocumentLibraryForm</New>
-</FormTemplates>
+<p:properties xmlns:p="http://schemas.microsoft.com/office/2006/metadata/properties" xmlns:xsi="http://www.w3.org/2001/XMLSchema-instance" xmlns:pc="http://schemas.microsoft.com/office/infopath/2007/PartnerControls">
+  <documentManagement>
+    <Date xmlns="72b16bf8-02ae-49bf-9931-4bfa4dcabfbf" xsi:nil="true"/>
+  </documentManagement>
+</p:properties>
 </file>
 
 <file path=customXml/item2.xml><?xml version="1.0" encoding="utf-8"?>
@@ -6280,17 +6288,20 @@
 </file>
 
 <file path=customXml/item3.xml><?xml version="1.0" encoding="utf-8"?>
-<p:properties xmlns:p="http://schemas.microsoft.com/office/2006/metadata/properties" xmlns:xsi="http://www.w3.org/2001/XMLSchema-instance" xmlns:pc="http://schemas.microsoft.com/office/infopath/2007/PartnerControls">
-  <documentManagement>
-    <Date xmlns="72b16bf8-02ae-49bf-9931-4bfa4dcabfbf" xsi:nil="true"/>
-  </documentManagement>
-</p:properties>
+<?mso-contentType ?>
+<FormTemplates xmlns="http://schemas.microsoft.com/sharepoint/v3/contenttype/forms">
+  <Display>DocumentLibraryForm</Display>
+  <Edit>DocumentLibraryForm</Edit>
+  <New>DocumentLibraryForm</New>
+</FormTemplates>
 </file>
 
 <file path=customXml/itemProps1.xml><?xml version="1.0" encoding="utf-8"?>
-<ds:datastoreItem xmlns:ds="http://schemas.openxmlformats.org/officeDocument/2006/customXml" ds:itemID="{C23E759D-175B-48DE-B975-D72D3DD328FA}">
+<ds:datastoreItem xmlns:ds="http://schemas.openxmlformats.org/officeDocument/2006/customXml" ds:itemID="{E8D0E61E-C696-4A1F-9027-0466957BEC6D}">
   <ds:schemaRefs>
-    <ds:schemaRef ds:uri="http://schemas.microsoft.com/sharepoint/v3/contenttype/forms"/>
+    <ds:schemaRef ds:uri="http://schemas.microsoft.com/office/2006/metadata/properties"/>
+    <ds:schemaRef ds:uri="http://schemas.microsoft.com/office/infopath/2007/PartnerControls"/>
+    <ds:schemaRef ds:uri="72b16bf8-02ae-49bf-9931-4bfa4dcabfbf"/>
   </ds:schemaRefs>
 </ds:datastoreItem>
 </file>
@@ -6314,11 +6325,9 @@
 </file>
 
 <file path=customXml/itemProps3.xml><?xml version="1.0" encoding="utf-8"?>
-<ds:datastoreItem xmlns:ds="http://schemas.openxmlformats.org/officeDocument/2006/customXml" ds:itemID="{E8D0E61E-C696-4A1F-9027-0466957BEC6D}">
+<ds:datastoreItem xmlns:ds="http://schemas.openxmlformats.org/officeDocument/2006/customXml" ds:itemID="{C23E759D-175B-48DE-B975-D72D3DD328FA}">
   <ds:schemaRefs>
-    <ds:schemaRef ds:uri="http://schemas.microsoft.com/office/2006/metadata/properties"/>
-    <ds:schemaRef ds:uri="http://schemas.microsoft.com/office/infopath/2007/PartnerControls"/>
-    <ds:schemaRef ds:uri="72b16bf8-02ae-49bf-9931-4bfa4dcabfbf"/>
+    <ds:schemaRef ds:uri="http://schemas.microsoft.com/sharepoint/v3/contenttype/forms"/>
   </ds:schemaRefs>
 </ds:datastoreItem>
 </file>
</xml_diff>

<commit_message>
QDFP-72 #done #time 1h 0m #comment updated README file and supporting documentation 	new file:   documents/PDFs/QDFP-Postman_documentation.pdf 	new file:   documents/POC_code/reference-data.sql 	new file:   documents/POC_code/reference-schema.sql 	new file:   documents/images/ERD.png 	new file:   documents/images/RA.png 	new file:   documents/images/Testing.png 	new file:   documents/images/feature-branch-model.png 	new file:   documents/images/initial-source-code-sample-01.png 	new file:   documents/images/initial-source-code-sample-02.png 	new file:   documents/images/initial-source-code-sample-03.png 	new file:   documents/images/jira-01.png 	new file:   documents/images/jira.png
</commit_message>
<xml_diff>
--- a/documents/word_documents/Practical Project (DfE) Specification.docx
+++ b/documents/word_documents/Practical Project (DfE) Specification.docx
@@ -997,11 +997,15 @@
           <w:tab w:val="left" w:pos="860"/>
         </w:tabs>
         <w:spacing w:after="0" w:line="240" w:lineRule="auto"/>
-      </w:pPr>
-      <w:r>
-        <w:rPr>
-          <w:rFonts w:ascii="Montserrat Light" w:eastAsia="Montserrat Light" w:hAnsi="Montserrat Light" w:cs="Montserrat Light"/>
-          <w:color w:val="000000"/>
+        <w:rPr>
+          <w:highlight w:val="green"/>
+        </w:rPr>
+      </w:pPr>
+      <w:r>
+        <w:rPr>
+          <w:rFonts w:ascii="Montserrat Light" w:eastAsia="Montserrat Light" w:hAnsi="Montserrat Light" w:cs="Montserrat Light"/>
+          <w:color w:val="000000"/>
+          <w:highlight w:val="green"/>
         </w:rPr>
         <w:t>an application back-end developed using the language from your Programming Fundamentals module (e.g. Java)</w:t>
       </w:r>
@@ -1017,11 +1021,15 @@
           <w:tab w:val="left" w:pos="860"/>
         </w:tabs>
         <w:spacing w:after="0" w:line="240" w:lineRule="auto"/>
+        <w:rPr>
+          <w:highlight w:val="green"/>
+        </w:rPr>
       </w:pPr>
       <w:r>
         <w:rPr>
           <w:rFonts w:ascii="Montserrat Light" w:eastAsia="Montserrat Light" w:hAnsi="Montserrat Light" w:cs="Montserrat Light"/>
           <w:color w:val="000000" w:themeColor="text1"/>
+          <w:highlight w:val="green"/>
         </w:rPr>
         <w:t>a managed database hosted locally or within the Cloud Provider examined during your Cloud Fundamentals module (e.g. H2 or MySQL (local / GCP)</w:t>
       </w:r>
@@ -1029,6 +1037,7 @@
         <w:rPr>
           <w:rFonts w:ascii="Montserrat Light" w:eastAsia="Montserrat Light" w:hAnsi="Montserrat Light" w:cs="Montserrat Light"/>
           <w:color w:val="000000" w:themeColor="text1"/>
+          <w:highlight w:val="green"/>
         </w:rPr>
         <w:t xml:space="preserve"> </w:t>
       </w:r>
@@ -1044,11 +1053,15 @@
           <w:tab w:val="left" w:pos="860"/>
         </w:tabs>
         <w:spacing w:after="0" w:line="240" w:lineRule="auto"/>
-      </w:pPr>
-      <w:r>
-        <w:rPr>
-          <w:rFonts w:ascii="Montserrat Light" w:eastAsia="Montserrat Light" w:hAnsi="Montserrat Light" w:cs="Montserrat Light"/>
-          <w:color w:val="000000"/>
+        <w:rPr>
+          <w:highlight w:val="green"/>
+        </w:rPr>
+      </w:pPr>
+      <w:r>
+        <w:rPr>
+          <w:rFonts w:ascii="Montserrat Light" w:eastAsia="Montserrat Light" w:hAnsi="Montserrat Light" w:cs="Montserrat Light"/>
+          <w:color w:val="000000"/>
+          <w:highlight w:val="green"/>
         </w:rPr>
         <w:t>a means of making API calls (Postman) and a means of checking persistence (Workbench/H2 console)</w:t>
       </w:r>
@@ -1335,11 +1348,15 @@
           <w:tab w:val="left" w:pos="860"/>
         </w:tabs>
         <w:spacing w:before="159" w:after="0" w:line="240" w:lineRule="auto"/>
-      </w:pPr>
-      <w:r>
-        <w:rPr>
-          <w:rFonts w:ascii="Montserrat Light" w:eastAsia="Montserrat Light" w:hAnsi="Montserrat Light" w:cs="Montserrat Light"/>
-          <w:color w:val="000000"/>
+        <w:rPr>
+          <w:highlight w:val="green"/>
+        </w:rPr>
+      </w:pPr>
+      <w:r>
+        <w:rPr>
+          <w:rFonts w:ascii="Montserrat Light" w:eastAsia="Montserrat Light" w:hAnsi="Montserrat Light" w:cs="Montserrat Light"/>
+          <w:color w:val="000000"/>
+          <w:highlight w:val="green"/>
         </w:rPr>
         <w:t>A functional application ‘back-end’, written in a suitable framework of the language covered in training (Java/Spring Boot), which meets the requirements set on your Scrum Kanban board.</w:t>
       </w:r>
@@ -1355,11 +1372,15 @@
           <w:tab w:val="left" w:pos="860"/>
         </w:tabs>
         <w:spacing w:before="159" w:after="0" w:line="240" w:lineRule="auto"/>
-      </w:pPr>
-      <w:r>
-        <w:rPr>
-          <w:rFonts w:ascii="Montserrat Light" w:eastAsia="Montserrat Light" w:hAnsi="Montserrat Light" w:cs="Montserrat Light"/>
-          <w:color w:val="000000"/>
+        <w:rPr>
+          <w:highlight w:val="green"/>
+        </w:rPr>
+      </w:pPr>
+      <w:r>
+        <w:rPr>
+          <w:rFonts w:ascii="Montserrat Light" w:eastAsia="Montserrat Light" w:hAnsi="Montserrat Light" w:cs="Montserrat Light"/>
+          <w:color w:val="000000"/>
+          <w:highlight w:val="green"/>
         </w:rPr>
         <w:t>A build (.jar) of your application, including any dependencies it might need, produced using an integrated build tool (Maven).</w:t>
       </w:r>
@@ -1376,14 +1397,14 @@
         </w:tabs>
         <w:spacing w:before="159" w:after="0" w:line="240" w:lineRule="auto"/>
         <w:rPr>
-          <w:highlight w:val="yellow"/>
-        </w:rPr>
-      </w:pPr>
-      <w:r>
-        <w:rPr>
-          <w:rFonts w:ascii="Montserrat Light" w:eastAsia="Montserrat Light" w:hAnsi="Montserrat Light" w:cs="Montserrat Light"/>
-          <w:color w:val="000000"/>
-          <w:highlight w:val="yellow"/>
+          <w:highlight w:val="green"/>
+        </w:rPr>
+      </w:pPr>
+      <w:r>
+        <w:rPr>
+          <w:rFonts w:ascii="Montserrat Light" w:eastAsia="Montserrat Light" w:hAnsi="Montserrat Light" w:cs="Montserrat Light"/>
+          <w:color w:val="000000"/>
+          <w:highlight w:val="green"/>
         </w:rPr>
         <w:t>A series of API calls designed with postman, used for CRUD functionality. (Create, Read, Update, Delete)</w:t>
       </w:r>
@@ -1399,11 +1420,15 @@
           <w:tab w:val="left" w:pos="860"/>
         </w:tabs>
         <w:spacing w:before="159" w:after="0" w:line="240" w:lineRule="auto"/>
-      </w:pPr>
-      <w:r>
-        <w:rPr>
-          <w:rFonts w:ascii="Montserrat Light" w:eastAsia="Montserrat Light" w:hAnsi="Montserrat Light" w:cs="Montserrat Light"/>
-          <w:color w:val="000000"/>
+        <w:rPr>
+          <w:highlight w:val="green"/>
+        </w:rPr>
+      </w:pPr>
+      <w:r>
+        <w:rPr>
+          <w:rFonts w:ascii="Montserrat Light" w:eastAsia="Montserrat Light" w:hAnsi="Montserrat Light" w:cs="Montserrat Light"/>
+          <w:color w:val="000000"/>
+          <w:highlight w:val="green"/>
         </w:rPr>
         <w:t xml:space="preserve">Fully designed test suites for the application you are creating, including both </w:t>
       </w:r>
@@ -1412,6 +1437,7 @@
           <w:rFonts w:ascii="Montserrat" w:eastAsia="Montserrat" w:hAnsi="Montserrat" w:cs="Montserrat"/>
           <w:b/>
           <w:color w:val="000000"/>
+          <w:highlight w:val="green"/>
         </w:rPr>
         <w:t xml:space="preserve">unit </w:t>
       </w:r>
@@ -1419,6 +1445,7 @@
         <w:rPr>
           <w:rFonts w:ascii="Montserrat" w:eastAsia="Montserrat" w:hAnsi="Montserrat" w:cs="Montserrat"/>
           <w:color w:val="000000"/>
+          <w:highlight w:val="green"/>
         </w:rPr>
         <w:t>and</w:t>
       </w:r>
@@ -1427,6 +1454,7 @@
           <w:rFonts w:ascii="Montserrat" w:eastAsia="Montserrat" w:hAnsi="Montserrat" w:cs="Montserrat"/>
           <w:b/>
           <w:color w:val="000000"/>
+          <w:highlight w:val="green"/>
         </w:rPr>
         <w:t xml:space="preserve"> integration </w:t>
       </w:r>
@@ -1434,6 +1462,7 @@
         <w:rPr>
           <w:rFonts w:ascii="Montserrat" w:eastAsia="Montserrat" w:hAnsi="Montserrat" w:cs="Montserrat"/>
           <w:color w:val="000000"/>
+          <w:highlight w:val="green"/>
         </w:rPr>
         <w:t>tests</w:t>
       </w:r>
@@ -1442,6 +1471,7 @@
           <w:rFonts w:ascii="Montserrat" w:eastAsia="Montserrat" w:hAnsi="Montserrat" w:cs="Montserrat"/>
           <w:b/>
           <w:color w:val="000000"/>
+          <w:highlight w:val="green"/>
         </w:rPr>
         <w:t>.</w:t>
       </w:r>
@@ -1612,6 +1642,9 @@
           <w:tab w:val="left" w:pos="860"/>
         </w:tabs>
         <w:spacing w:after="0" w:line="240" w:lineRule="auto"/>
+        <w:rPr>
+          <w:highlight w:val="green"/>
+        </w:rPr>
       </w:pPr>
       <w:bookmarkStart w:id="7" w:name="_1t3h5sf"/>
       <w:bookmarkEnd w:id="7"/>
@@ -1620,6 +1653,7 @@
           <w:rFonts w:ascii="Montserrat" w:eastAsia="Montserrat" w:hAnsi="Montserrat" w:cs="Montserrat"/>
           <w:b/>
           <w:color w:val="000000"/>
+          <w:highlight w:val="green"/>
         </w:rPr>
         <w:t>Version Control System</w:t>
       </w:r>
@@ -1627,6 +1661,7 @@
         <w:rPr>
           <w:rFonts w:ascii="Montserrat Light" w:eastAsia="Montserrat Light" w:hAnsi="Montserrat Light" w:cs="Montserrat Light"/>
           <w:color w:val="000000"/>
+          <w:highlight w:val="green"/>
         </w:rPr>
         <w:t>: Git</w:t>
       </w:r>
@@ -1642,12 +1677,16 @@
           <w:tab w:val="left" w:pos="860"/>
         </w:tabs>
         <w:spacing w:after="0" w:line="240" w:lineRule="auto"/>
+        <w:rPr>
+          <w:highlight w:val="green"/>
+        </w:rPr>
       </w:pPr>
       <w:r>
         <w:rPr>
           <w:rFonts w:ascii="Montserrat" w:eastAsia="Montserrat" w:hAnsi="Montserrat" w:cs="Montserrat"/>
           <w:b/>
           <w:color w:val="000000"/>
+          <w:highlight w:val="green"/>
         </w:rPr>
         <w:t>Source Code Management</w:t>
       </w:r>
@@ -1656,6 +1695,7 @@
           <w:rFonts w:ascii="Montserrat Light" w:eastAsia="Montserrat Light" w:hAnsi="Montserrat Light" w:cs="Montserrat Light"/>
           <w:b/>
           <w:color w:val="000000"/>
+          <w:highlight w:val="green"/>
         </w:rPr>
         <w:t xml:space="preserve">: </w:t>
       </w:r>
@@ -1663,6 +1703,7 @@
         <w:rPr>
           <w:rFonts w:ascii="Montserrat Light" w:eastAsia="Montserrat Light" w:hAnsi="Montserrat Light" w:cs="Montserrat Light"/>
           <w:color w:val="000000"/>
+          <w:highlight w:val="green"/>
         </w:rPr>
         <w:t>GitHub</w:t>
       </w:r>
@@ -1684,6 +1725,7 @@
           <w:rFonts w:ascii="Montserrat" w:eastAsia="Montserrat" w:hAnsi="Montserrat" w:cs="Montserrat"/>
           <w:b/>
           <w:color w:val="000000"/>
+          <w:highlight w:val="green"/>
         </w:rPr>
         <w:t>Kanban Board</w:t>
       </w:r>
@@ -1691,6 +1733,7 @@
         <w:rPr>
           <w:rFonts w:ascii="Montserrat Light" w:eastAsia="Montserrat Light" w:hAnsi="Montserrat Light" w:cs="Montserrat Light"/>
           <w:color w:val="000000"/>
+          <w:highlight w:val="green"/>
         </w:rPr>
         <w:t>: Jira (Scrum Board)</w:t>
       </w:r>
@@ -1712,6 +1755,7 @@
           <w:rFonts w:ascii="Montserrat" w:eastAsia="Montserrat" w:hAnsi="Montserrat" w:cs="Montserrat"/>
           <w:b/>
           <w:color w:val="000000"/>
+          <w:highlight w:val="green"/>
         </w:rPr>
         <w:t>Database Management System</w:t>
       </w:r>
@@ -1719,6 +1763,7 @@
         <w:rPr>
           <w:rFonts w:ascii="Montserrat Light" w:eastAsia="Montserrat Light" w:hAnsi="Montserrat Light" w:cs="Montserrat Light"/>
           <w:color w:val="000000"/>
+          <w:highlight w:val="green"/>
         </w:rPr>
         <w:t>: H2 or MySQL Server (local or GCP)</w:t>
       </w:r>
@@ -1734,12 +1779,16 @@
           <w:tab w:val="left" w:pos="860"/>
         </w:tabs>
         <w:spacing w:after="0" w:line="240" w:lineRule="auto"/>
+        <w:rPr>
+          <w:highlight w:val="green"/>
+        </w:rPr>
       </w:pPr>
       <w:r>
         <w:rPr>
           <w:rFonts w:ascii="Montserrat" w:eastAsia="Montserrat" w:hAnsi="Montserrat" w:cs="Montserrat"/>
           <w:b/>
           <w:color w:val="000000"/>
+          <w:highlight w:val="green"/>
         </w:rPr>
         <w:t>Back-End Programming Language</w:t>
       </w:r>
@@ -1747,6 +1796,7 @@
         <w:rPr>
           <w:rFonts w:ascii="Montserrat Light" w:eastAsia="Montserrat Light" w:hAnsi="Montserrat Light" w:cs="Montserrat Light"/>
           <w:color w:val="000000"/>
+          <w:highlight w:val="green"/>
         </w:rPr>
         <w:t>: Java</w:t>
       </w:r>
@@ -1762,12 +1812,16 @@
           <w:tab w:val="left" w:pos="860"/>
         </w:tabs>
         <w:spacing w:after="0" w:line="240" w:lineRule="auto"/>
+        <w:rPr>
+          <w:highlight w:val="green"/>
+        </w:rPr>
       </w:pPr>
       <w:r>
         <w:rPr>
           <w:rFonts w:ascii="Montserrat" w:eastAsia="Montserrat" w:hAnsi="Montserrat" w:cs="Montserrat"/>
           <w:b/>
           <w:color w:val="000000"/>
+          <w:highlight w:val="green"/>
         </w:rPr>
         <w:t>API Development Platform</w:t>
       </w:r>
@@ -1775,6 +1829,7 @@
         <w:rPr>
           <w:rFonts w:ascii="Montserrat Light" w:eastAsia="Montserrat Light" w:hAnsi="Montserrat Light" w:cs="Montserrat Light"/>
           <w:color w:val="000000"/>
+          <w:highlight w:val="green"/>
         </w:rPr>
         <w:t xml:space="preserve">: Spring </w:t>
       </w:r>
@@ -1793,6 +1848,7 @@
         <w:rPr>
           <w:b/>
           <w:color w:val="000000"/>
+          <w:highlight w:val="green"/>
         </w:rPr>
       </w:pPr>
       <w:r>
@@ -1800,6 +1856,7 @@
           <w:rFonts w:ascii="Montserrat" w:eastAsia="Montserrat" w:hAnsi="Montserrat" w:cs="Montserrat"/>
           <w:b/>
           <w:color w:val="000000"/>
+          <w:highlight w:val="green"/>
         </w:rPr>
         <w:t>Build Tool</w:t>
       </w:r>
@@ -1808,6 +1865,7 @@
           <w:rFonts w:ascii="Montserrat Light" w:eastAsia="Montserrat Light" w:hAnsi="Montserrat Light" w:cs="Montserrat Light"/>
           <w:b/>
           <w:color w:val="000000"/>
+          <w:highlight w:val="green"/>
         </w:rPr>
         <w:t xml:space="preserve">: </w:t>
       </w:r>
@@ -1815,6 +1873,7 @@
         <w:rPr>
           <w:rFonts w:ascii="Montserrat Light" w:eastAsia="Montserrat Light" w:hAnsi="Montserrat Light" w:cs="Montserrat Light"/>
           <w:color w:val="000000"/>
+          <w:highlight w:val="green"/>
         </w:rPr>
         <w:t>Maven</w:t>
       </w:r>
@@ -1833,6 +1892,7 @@
         <w:rPr>
           <w:b/>
           <w:color w:val="000000"/>
+          <w:highlight w:val="green"/>
         </w:rPr>
       </w:pPr>
       <w:r>
@@ -1840,6 +1900,7 @@
           <w:rFonts w:ascii="Montserrat" w:eastAsia="Montserrat" w:hAnsi="Montserrat" w:cs="Montserrat"/>
           <w:b/>
           <w:color w:val="000000"/>
+          <w:highlight w:val="green"/>
         </w:rPr>
         <w:t>Unit &amp; Integration testing</w:t>
       </w:r>
@@ -1848,6 +1909,7 @@
           <w:rFonts w:ascii="Montserrat Light" w:eastAsia="Montserrat Light" w:hAnsi="Montserrat Light" w:cs="Montserrat Light"/>
           <w:b/>
           <w:color w:val="000000"/>
+          <w:highlight w:val="green"/>
         </w:rPr>
         <w:t xml:space="preserve">: </w:t>
       </w:r>
@@ -1855,6 +1917,7 @@
         <w:rPr>
           <w:rFonts w:ascii="Montserrat Light" w:eastAsia="Montserrat Light" w:hAnsi="Montserrat Light" w:cs="Montserrat Light"/>
           <w:color w:val="000000"/>
+          <w:highlight w:val="green"/>
         </w:rPr>
         <w:t>JUnit</w:t>
       </w:r>
@@ -2093,10 +2156,14 @@
           <w:ilvl w:val="0"/>
           <w:numId w:val="1"/>
         </w:numPr>
-      </w:pPr>
-      <w:r>
-        <w:rPr>
-          <w:rFonts w:ascii="Montserrat Light" w:eastAsia="Montserrat Light" w:hAnsi="Montserrat Light" w:cs="Montserrat Light"/>
+        <w:rPr>
+          <w:highlight w:val="yellow"/>
+        </w:rPr>
+      </w:pPr>
+      <w:r>
+        <w:rPr>
+          <w:rFonts w:ascii="Montserrat Light" w:eastAsia="Montserrat Light" w:hAnsi="Montserrat Light" w:cs="Montserrat Light"/>
+          <w:highlight w:val="yellow"/>
         </w:rPr>
         <w:t>Adherence to best practices.</w:t>
       </w:r>
@@ -2228,10 +2295,14 @@
           <w:numId w:val="3"/>
         </w:numPr>
         <w:spacing w:after="0"/>
-      </w:pPr>
-      <w:r>
-        <w:rPr>
-          <w:rFonts w:ascii="Montserrat Light" w:eastAsia="Montserrat Light" w:hAnsi="Montserrat Light" w:cs="Montserrat Light"/>
+        <w:rPr>
+          <w:highlight w:val="green"/>
+        </w:rPr>
+      </w:pPr>
+      <w:r>
+        <w:rPr>
+          <w:rFonts w:ascii="Montserrat Light" w:eastAsia="Montserrat Light" w:hAnsi="Montserrat Light" w:cs="Montserrat Light"/>
+          <w:highlight w:val="green"/>
         </w:rPr>
         <w:t xml:space="preserve">The </w:t>
       </w:r>
@@ -2239,12 +2310,14 @@
         <w:rPr>
           <w:rFonts w:ascii="Montserrat" w:eastAsia="Montserrat" w:hAnsi="Montserrat" w:cs="Montserrat"/>
           <w:b/>
+          <w:highlight w:val="green"/>
         </w:rPr>
         <w:t>main</w:t>
       </w:r>
       <w:r>
         <w:rPr>
           <w:rFonts w:ascii="Montserrat Light" w:eastAsia="Montserrat Light" w:hAnsi="Montserrat Light" w:cs="Montserrat Light"/>
+          <w:highlight w:val="green"/>
         </w:rPr>
         <w:t xml:space="preserve"> branch must compile</w:t>
       </w:r>
@@ -2585,16 +2658,7 @@
           <w:rFonts w:ascii="Montserrat Light" w:eastAsia="Montserrat Light" w:hAnsi="Montserrat Light" w:cs="Montserrat Light"/>
           <w:highlight w:val="green"/>
         </w:rPr>
-        <w:t xml:space="preserve">What went well? / </w:t>
-      </w:r>
-      <w:bookmarkStart w:id="17" w:name="_GoBack"/>
-      <w:bookmarkEnd w:id="17"/>
-      <w:r>
-        <w:rPr>
-          <w:rFonts w:ascii="Montserrat Light" w:eastAsia="Montserrat Light" w:hAnsi="Montserrat Light" w:cs="Montserrat Light"/>
-          <w:highlight w:val="green"/>
-        </w:rPr>
-        <w:t>What didn't go as planned?</w:t>
+        <w:t>What went well? / What didn't go as planned?</w:t>
       </w:r>
     </w:p>
     <w:p>
@@ -2624,13 +2688,13 @@
         </w:numPr>
         <w:spacing w:after="0"/>
         <w:rPr>
-          <w:highlight w:val="yellow"/>
-        </w:rPr>
-      </w:pPr>
-      <w:r>
-        <w:rPr>
-          <w:rFonts w:ascii="Montserrat Light" w:eastAsia="Montserrat Light" w:hAnsi="Montserrat Light" w:cs="Montserrat Light"/>
-          <w:highlight w:val="yellow"/>
+          <w:highlight w:val="green"/>
+        </w:rPr>
+      </w:pPr>
+      <w:r>
+        <w:rPr>
+          <w:rFonts w:ascii="Montserrat Light" w:eastAsia="Montserrat Light" w:hAnsi="Montserrat Light" w:cs="Montserrat Light"/>
+          <w:highlight w:val="green"/>
         </w:rPr>
         <w:t>Screenshots showing your postman requests and the output from the API.</w:t>
       </w:r>
@@ -2643,13 +2707,13 @@
         </w:numPr>
         <w:spacing w:after="0"/>
         <w:rPr>
-          <w:highlight w:val="yellow"/>
-        </w:rPr>
-      </w:pPr>
-      <w:r>
-        <w:rPr>
-          <w:rFonts w:ascii="Montserrat Light" w:eastAsia="Montserrat Light" w:hAnsi="Montserrat Light" w:cs="Montserrat Light"/>
-          <w:highlight w:val="yellow"/>
+          <w:highlight w:val="green"/>
+        </w:rPr>
+      </w:pPr>
+      <w:r>
+        <w:rPr>
+          <w:rFonts w:ascii="Montserrat Light" w:eastAsia="Montserrat Light" w:hAnsi="Montserrat Light" w:cs="Montserrat Light"/>
+          <w:highlight w:val="green"/>
         </w:rPr>
         <w:t>Screenshots of your database to prove that data is being persisted.</w:t>
       </w:r>
@@ -2820,8 +2884,8 @@
       <w:pPr>
         <w:pStyle w:val="Heading2"/>
       </w:pPr>
-      <w:bookmarkStart w:id="18" w:name="_3j2qqm3"/>
-      <w:bookmarkEnd w:id="18"/>
+      <w:bookmarkStart w:id="17" w:name="_3j2qqm3"/>
+      <w:bookmarkEnd w:id="17"/>
       <w:r>
         <w:t>Stretch Goals:</w:t>
       </w:r>
@@ -2984,8 +3048,8 @@
       <w:pPr>
         <w:pStyle w:val="Heading1"/>
       </w:pPr>
-      <w:bookmarkStart w:id="19" w:name="_1y810tw"/>
-      <w:bookmarkEnd w:id="19"/>
+      <w:bookmarkStart w:id="18" w:name="_1y810tw"/>
+      <w:bookmarkEnd w:id="18"/>
       <w:r>
         <w:lastRenderedPageBreak/>
         <w:t>Mark Scheme</w:t>
@@ -3038,8 +3102,8 @@
       <w:pPr>
         <w:pStyle w:val="Heading2"/>
       </w:pPr>
-      <w:bookmarkStart w:id="20" w:name="_4i7ojhp"/>
-      <w:bookmarkEnd w:id="20"/>
+      <w:bookmarkStart w:id="19" w:name="_4i7ojhp"/>
+      <w:bookmarkEnd w:id="19"/>
       <w:r>
         <w:t>Programming &amp; Software Development (PROG)</w:t>
       </w:r>
@@ -3051,11 +3115,15 @@
           <w:numId w:val="6"/>
         </w:numPr>
         <w:spacing w:after="0"/>
+        <w:rPr>
+          <w:highlight w:val="green"/>
+        </w:rPr>
       </w:pPr>
       <w:proofErr w:type="gramStart"/>
       <w:r>
         <w:rPr>
           <w:rFonts w:ascii="Montserrat Light" w:eastAsia="Montserrat Light" w:hAnsi="Montserrat Light" w:cs="Montserrat Light"/>
+          <w:highlight w:val="green"/>
         </w:rPr>
         <w:t>Designs, codes, verifies</w:t>
       </w:r>
@@ -3063,6 +3131,7 @@
       <w:r>
         <w:rPr>
           <w:rFonts w:ascii="Montserrat Light" w:eastAsia="Montserrat Light" w:hAnsi="Montserrat Light" w:cs="Montserrat Light"/>
+          <w:highlight w:val="green"/>
         </w:rPr>
         <w:t>, tests, amends, and refactors simple programs/scripts.</w:t>
       </w:r>
@@ -3074,11 +3143,15 @@
           <w:numId w:val="6"/>
         </w:numPr>
         <w:spacing w:after="0"/>
+        <w:rPr>
+          <w:highlight w:val="green"/>
+        </w:rPr>
       </w:pPr>
       <w:proofErr w:type="gramStart"/>
       <w:r>
         <w:rPr>
           <w:rFonts w:ascii="Montserrat Light" w:eastAsia="Montserrat Light" w:hAnsi="Montserrat Light" w:cs="Montserrat Light"/>
+          <w:highlight w:val="green"/>
         </w:rPr>
         <w:t>Tests, documents, amends</w:t>
       </w:r>
@@ -3086,6 +3159,7 @@
       <w:r>
         <w:rPr>
           <w:rFonts w:ascii="Montserrat Light" w:eastAsia="Montserrat Light" w:hAnsi="Montserrat Light" w:cs="Montserrat Light"/>
+          <w:highlight w:val="green"/>
         </w:rPr>
         <w:t>, and refactors simple programs/scripts.</w:t>
       </w:r>
@@ -3096,10 +3170,14 @@
           <w:ilvl w:val="0"/>
           <w:numId w:val="6"/>
         </w:numPr>
-      </w:pPr>
-      <w:r>
-        <w:rPr>
-          <w:rFonts w:ascii="Montserrat Light" w:eastAsia="Montserrat Light" w:hAnsi="Montserrat Light" w:cs="Montserrat Light"/>
+        <w:rPr>
+          <w:highlight w:val="green"/>
+        </w:rPr>
+      </w:pPr>
+      <w:r>
+        <w:rPr>
+          <w:rFonts w:ascii="Montserrat Light" w:eastAsia="Montserrat Light" w:hAnsi="Montserrat Light" w:cs="Montserrat Light"/>
+          <w:highlight w:val="green"/>
         </w:rPr>
         <w:t>Applies agreed standards and tools, to achieve a well-engineered result.</w:t>
       </w:r>
@@ -3108,8 +3186,8 @@
       <w:pPr>
         <w:pStyle w:val="Heading2"/>
       </w:pPr>
-      <w:bookmarkStart w:id="21" w:name="_2xcytpi"/>
-      <w:bookmarkEnd w:id="21"/>
+      <w:bookmarkStart w:id="20" w:name="_2xcytpi"/>
+      <w:bookmarkEnd w:id="20"/>
       <w:r>
         <w:t>Software Design (SWDN)</w:t>
       </w:r>
@@ -3121,10 +3199,14 @@
           <w:numId w:val="7"/>
         </w:numPr>
         <w:spacing w:after="0"/>
-      </w:pPr>
-      <w:r>
-        <w:rPr>
-          <w:rFonts w:ascii="Montserrat Light" w:eastAsia="Montserrat Light" w:hAnsi="Montserrat Light" w:cs="Montserrat Light"/>
+        <w:rPr>
+          <w:highlight w:val="green"/>
+        </w:rPr>
+      </w:pPr>
+      <w:r>
+        <w:rPr>
+          <w:rFonts w:ascii="Montserrat Light" w:eastAsia="Montserrat Light" w:hAnsi="Montserrat Light" w:cs="Montserrat Light"/>
+          <w:highlight w:val="green"/>
         </w:rPr>
         <w:t>Creates and documents detailed designs for simple software applications or components applying agreed modelling techniques, standards, patterns, and tools.</w:t>
       </w:r>
@@ -3135,10 +3217,14 @@
           <w:ilvl w:val="0"/>
           <w:numId w:val="7"/>
         </w:numPr>
-      </w:pPr>
-      <w:r>
-        <w:rPr>
-          <w:rFonts w:ascii="Montserrat Light" w:eastAsia="Montserrat Light" w:hAnsi="Montserrat Light" w:cs="Montserrat Light"/>
+        <w:rPr>
+          <w:highlight w:val="green"/>
+        </w:rPr>
+      </w:pPr>
+      <w:r>
+        <w:rPr>
+          <w:rFonts w:ascii="Montserrat Light" w:eastAsia="Montserrat Light" w:hAnsi="Montserrat Light" w:cs="Montserrat Light"/>
+          <w:highlight w:val="green"/>
         </w:rPr>
         <w:t>Creates and documents the development and/or deployment of an application, applying agreed standards and tools.</w:t>
       </w:r>
@@ -3147,8 +3233,8 @@
       <w:pPr>
         <w:pStyle w:val="Heading2"/>
       </w:pPr>
-      <w:bookmarkStart w:id="22" w:name="_1ci93xb"/>
-      <w:bookmarkEnd w:id="22"/>
+      <w:bookmarkStart w:id="21" w:name="_1ci93xb"/>
+      <w:bookmarkEnd w:id="21"/>
       <w:r>
         <w:t>Testing (TEST)</w:t>
       </w:r>
@@ -3162,11 +3248,15 @@
         </w:numPr>
         <w:spacing w:after="0"/>
         <w:ind w:right="464"/>
-      </w:pPr>
-      <w:r>
-        <w:rPr>
-          <w:rFonts w:ascii="Montserrat Light" w:eastAsia="Montserrat Light" w:hAnsi="Montserrat Light" w:cs="Montserrat Light"/>
-          <w:color w:val="000000"/>
+        <w:rPr>
+          <w:highlight w:val="green"/>
+        </w:rPr>
+      </w:pPr>
+      <w:r>
+        <w:rPr>
+          <w:rFonts w:ascii="Montserrat Light" w:eastAsia="Montserrat Light" w:hAnsi="Montserrat Light" w:cs="Montserrat Light"/>
+          <w:color w:val="000000"/>
+          <w:highlight w:val="green"/>
         </w:rPr>
         <w:t>Designs test cases and creates test scripts and supporting data.</w:t>
       </w:r>
@@ -3180,11 +3270,15 @@
         </w:numPr>
         <w:spacing w:after="240"/>
         <w:ind w:right="464"/>
-      </w:pPr>
-      <w:r>
-        <w:rPr>
-          <w:rFonts w:ascii="Montserrat Light" w:eastAsia="Montserrat Light" w:hAnsi="Montserrat Light" w:cs="Montserrat Light"/>
-          <w:color w:val="000000"/>
+        <w:rPr>
+          <w:highlight w:val="green"/>
+        </w:rPr>
+      </w:pPr>
+      <w:r>
+        <w:rPr>
+          <w:rFonts w:ascii="Montserrat Light" w:eastAsia="Montserrat Light" w:hAnsi="Montserrat Light" w:cs="Montserrat Light"/>
+          <w:color w:val="000000"/>
+          <w:highlight w:val="green"/>
         </w:rPr>
         <w:t xml:space="preserve">Analyses and reports test activities and results. </w:t>
       </w:r>
@@ -3193,8 +3287,8 @@
       <w:pPr>
         <w:pStyle w:val="Heading2"/>
       </w:pPr>
-      <w:bookmarkStart w:id="23" w:name="_3whwml4"/>
-      <w:bookmarkEnd w:id="23"/>
+      <w:bookmarkStart w:id="22" w:name="_3whwml4"/>
+      <w:bookmarkEnd w:id="22"/>
       <w:r>
         <w:t>Systems Integration &amp; Build (SINT)</w:t>
       </w:r>
@@ -3208,12 +3302,14 @@
         <w:spacing w:after="0"/>
         <w:rPr>
           <w:color w:val="000000"/>
-        </w:rPr>
-      </w:pPr>
-      <w:r>
-        <w:rPr>
-          <w:rFonts w:ascii="Montserrat Light" w:eastAsia="Montserrat Light" w:hAnsi="Montserrat Light" w:cs="Montserrat Light"/>
-          <w:color w:val="000000"/>
+          <w:highlight w:val="green"/>
+        </w:rPr>
+      </w:pPr>
+      <w:r>
+        <w:rPr>
+          <w:rFonts w:ascii="Montserrat Light" w:eastAsia="Montserrat Light" w:hAnsi="Montserrat Light" w:cs="Montserrat Light"/>
+          <w:color w:val="000000"/>
+          <w:highlight w:val="green"/>
         </w:rPr>
         <w:t>Produces software builds from software source code.</w:t>
       </w:r>
@@ -3227,14 +3323,26 @@
         <w:spacing w:after="0"/>
         <w:rPr>
           <w:color w:val="000000"/>
-        </w:rPr>
-      </w:pPr>
-      <w:r>
-        <w:rPr>
-          <w:rFonts w:ascii="Montserrat Light" w:eastAsia="Montserrat Light" w:hAnsi="Montserrat Light" w:cs="Montserrat Light"/>
-          <w:color w:val="000000"/>
-        </w:rPr>
-        <w:t>Conducts tests as defined in an integration test specification, records the details of any failures. Analyses and reports on integration test activities and results.</w:t>
+          <w:highlight w:val="yellow"/>
+        </w:rPr>
+      </w:pPr>
+      <w:r>
+        <w:rPr>
+          <w:rFonts w:ascii="Montserrat Light" w:eastAsia="Montserrat Light" w:hAnsi="Montserrat Light" w:cs="Montserrat Light"/>
+          <w:color w:val="000000"/>
+          <w:highlight w:val="yellow"/>
+        </w:rPr>
+        <w:t>Conducts tests as defi</w:t>
+      </w:r>
+      <w:bookmarkStart w:id="23" w:name="_GoBack"/>
+      <w:bookmarkEnd w:id="23"/>
+      <w:r>
+        <w:rPr>
+          <w:rFonts w:ascii="Montserrat Light" w:eastAsia="Montserrat Light" w:hAnsi="Montserrat Light" w:cs="Montserrat Light"/>
+          <w:color w:val="000000"/>
+          <w:highlight w:val="yellow"/>
+        </w:rPr>
+        <w:t>ned in an integration test specification, records the details of any failures. Analyses and reports on integration test activities and results.</w:t>
       </w:r>
     </w:p>
     <w:p>
@@ -3243,11 +3351,15 @@
           <w:ilvl w:val="0"/>
           <w:numId w:val="5"/>
         </w:numPr>
-      </w:pPr>
-      <w:r>
-        <w:rPr>
-          <w:rFonts w:ascii="Montserrat Light" w:eastAsia="Montserrat Light" w:hAnsi="Montserrat Light" w:cs="Montserrat Light"/>
-          <w:color w:val="000000"/>
+        <w:rPr>
+          <w:highlight w:val="green"/>
+        </w:rPr>
+      </w:pPr>
+      <w:r>
+        <w:rPr>
+          <w:rFonts w:ascii="Montserrat Light" w:eastAsia="Montserrat Light" w:hAnsi="Montserrat Light" w:cs="Montserrat Light"/>
+          <w:color w:val="000000"/>
+          <w:highlight w:val="green"/>
         </w:rPr>
         <w:t>Identifies and reports issues and risks.</w:t>
       </w:r>
@@ -3340,7 +3452,7 @@
         <w:sz w:val="20"/>
         <w:szCs w:val="20"/>
       </w:rPr>
-      <w:t>5</w:t>
+      <w:t>6</w:t>
     </w:r>
     <w:r>
       <w:rPr>
@@ -3503,7 +3615,7 @@
             </wp:anchor>
           </w:drawing>
         </mc:Choice>
-        <mc:Fallback xmlns:cx="http://schemas.microsoft.com/office/drawing/2014/chartex" xmlns:cx1="http://schemas.microsoft.com/office/drawing/2015/9/8/chartex" xmlns:cx2="http://schemas.microsoft.com/office/drawing/2015/10/21/chartex" xmlns:cx3="http://schemas.microsoft.com/office/drawing/2016/5/9/chartex" xmlns:cx4="http://schemas.microsoft.com/office/drawing/2016/5/10/chartex" xmlns:cx5="http://schemas.microsoft.com/office/drawing/2016/5/11/chartex" xmlns:cx6="http://schemas.microsoft.com/office/drawing/2016/5/12/chartex" xmlns:cx7="http://schemas.microsoft.com/office/drawing/2016/5/13/chartex" xmlns:cx8="http://schemas.microsoft.com/office/drawing/2016/5/14/chartex" xmlns:aink="http://schemas.microsoft.com/office/drawing/2016/ink" xmlns:am3d="http://schemas.microsoft.com/office/drawing/2017/model3d" xmlns:w15="http://schemas.microsoft.com/office/word/2012/wordml" xmlns:w16cex="http://schemas.microsoft.com/office/word/2018/wordml/cex" xmlns:w16cid="http://schemas.microsoft.com/office/word/2016/wordml/cid" xmlns:w16="http://schemas.microsoft.com/office/word/2018/wordml" xmlns:w16sdtdh="http://schemas.microsoft.com/office/word/2020/wordml/sdtdatahash" xmlns:w16se="http://schemas.microsoft.com/office/word/2015/wordml/symex" xmlns:a="http://schemas.openxmlformats.org/drawingml/2006/main" xmlns:pic="http://schemas.openxmlformats.org/drawingml/2006/picture">
+        <mc:Fallback xmlns:pic="http://schemas.openxmlformats.org/drawingml/2006/picture" xmlns:a="http://schemas.openxmlformats.org/drawingml/2006/main" xmlns:w16se="http://schemas.microsoft.com/office/word/2015/wordml/symex" xmlns:w16sdtdh="http://schemas.microsoft.com/office/word/2020/wordml/sdtdatahash" xmlns:w16="http://schemas.microsoft.com/office/word/2018/wordml" xmlns:w16cid="http://schemas.microsoft.com/office/word/2016/wordml/cid" xmlns:w16cex="http://schemas.microsoft.com/office/word/2018/wordml/cex" xmlns:w15="http://schemas.microsoft.com/office/word/2012/wordml" xmlns:am3d="http://schemas.microsoft.com/office/drawing/2017/model3d" xmlns:aink="http://schemas.microsoft.com/office/drawing/2016/ink" xmlns:cx8="http://schemas.microsoft.com/office/drawing/2016/5/14/chartex" xmlns:cx7="http://schemas.microsoft.com/office/drawing/2016/5/13/chartex" xmlns:cx6="http://schemas.microsoft.com/office/drawing/2016/5/12/chartex" xmlns:cx5="http://schemas.microsoft.com/office/drawing/2016/5/11/chartex" xmlns:cx4="http://schemas.microsoft.com/office/drawing/2016/5/10/chartex" xmlns:cx3="http://schemas.microsoft.com/office/drawing/2016/5/9/chartex" xmlns:cx2="http://schemas.microsoft.com/office/drawing/2015/10/21/chartex" xmlns:cx1="http://schemas.microsoft.com/office/drawing/2015/9/8/chartex" xmlns:cx="http://schemas.microsoft.com/office/drawing/2014/chartex">
           <w:pict w14:anchorId="6F2E3311">
             <v:shapetype id="shapetype_32" coordsize="21600,21600" o:spt="32" path="m,l21600,21600nfe">
               <v:stroke joinstyle="miter"/>
@@ -6090,11 +6202,12 @@
 </file>
 
 <file path=customXml/item1.xml><?xml version="1.0" encoding="utf-8"?>
-<p:properties xmlns:p="http://schemas.microsoft.com/office/2006/metadata/properties" xmlns:xsi="http://www.w3.org/2001/XMLSchema-instance" xmlns:pc="http://schemas.microsoft.com/office/infopath/2007/PartnerControls">
-  <documentManagement>
-    <Date xmlns="72b16bf8-02ae-49bf-9931-4bfa4dcabfbf" xsi:nil="true"/>
-  </documentManagement>
-</p:properties>
+<?mso-contentType ?>
+<FormTemplates xmlns="http://schemas.microsoft.com/sharepoint/v3/contenttype/forms">
+  <Display>DocumentLibraryForm</Display>
+  <Edit>DocumentLibraryForm</Edit>
+  <New>DocumentLibraryForm</New>
+</FormTemplates>
 </file>
 
 <file path=customXml/item2.xml><?xml version="1.0" encoding="utf-8"?>
@@ -6288,20 +6401,17 @@
 </file>
 
 <file path=customXml/item3.xml><?xml version="1.0" encoding="utf-8"?>
-<?mso-contentType ?>
-<FormTemplates xmlns="http://schemas.microsoft.com/sharepoint/v3/contenttype/forms">
-  <Display>DocumentLibraryForm</Display>
-  <Edit>DocumentLibraryForm</Edit>
-  <New>DocumentLibraryForm</New>
-</FormTemplates>
+<p:properties xmlns:p="http://schemas.microsoft.com/office/2006/metadata/properties" xmlns:xsi="http://www.w3.org/2001/XMLSchema-instance" xmlns:pc="http://schemas.microsoft.com/office/infopath/2007/PartnerControls">
+  <documentManagement>
+    <Date xmlns="72b16bf8-02ae-49bf-9931-4bfa4dcabfbf" xsi:nil="true"/>
+  </documentManagement>
+</p:properties>
 </file>
 
 <file path=customXml/itemProps1.xml><?xml version="1.0" encoding="utf-8"?>
-<ds:datastoreItem xmlns:ds="http://schemas.openxmlformats.org/officeDocument/2006/customXml" ds:itemID="{E8D0E61E-C696-4A1F-9027-0466957BEC6D}">
+<ds:datastoreItem xmlns:ds="http://schemas.openxmlformats.org/officeDocument/2006/customXml" ds:itemID="{C23E759D-175B-48DE-B975-D72D3DD328FA}">
   <ds:schemaRefs>
-    <ds:schemaRef ds:uri="http://schemas.microsoft.com/office/2006/metadata/properties"/>
-    <ds:schemaRef ds:uri="http://schemas.microsoft.com/office/infopath/2007/PartnerControls"/>
-    <ds:schemaRef ds:uri="72b16bf8-02ae-49bf-9931-4bfa4dcabfbf"/>
+    <ds:schemaRef ds:uri="http://schemas.microsoft.com/sharepoint/v3/contenttype/forms"/>
   </ds:schemaRefs>
 </ds:datastoreItem>
 </file>
@@ -6325,9 +6435,11 @@
 </file>
 
 <file path=customXml/itemProps3.xml><?xml version="1.0" encoding="utf-8"?>
-<ds:datastoreItem xmlns:ds="http://schemas.openxmlformats.org/officeDocument/2006/customXml" ds:itemID="{C23E759D-175B-48DE-B975-D72D3DD328FA}">
+<ds:datastoreItem xmlns:ds="http://schemas.openxmlformats.org/officeDocument/2006/customXml" ds:itemID="{E8D0E61E-C696-4A1F-9027-0466957BEC6D}">
   <ds:schemaRefs>
-    <ds:schemaRef ds:uri="http://schemas.microsoft.com/sharepoint/v3/contenttype/forms"/>
+    <ds:schemaRef ds:uri="http://schemas.microsoft.com/office/2006/metadata/properties"/>
+    <ds:schemaRef ds:uri="http://schemas.microsoft.com/office/infopath/2007/PartnerControls"/>
+    <ds:schemaRef ds:uri="72b16bf8-02ae-49bf-9931-4bfa4dcabfbf"/>
   </ds:schemaRefs>
 </ds:datastoreItem>
 </file>
</xml_diff>